<commit_message>
27/10/24 - save soạn câu hỏi + java web project
</commit_message>
<xml_diff>
--- a/Câu hơi PV mpdule3.docx
+++ b/Câu hơi PV mpdule3.docx
@@ -21,9 +21,6 @@
           <w:p>
             <w:pPr>
               <w:jc w:val="center"/>
-              <w:rPr>
-                <w:lang w:val="vi-VN"/>
-              </w:rPr>
             </w:pPr>
             <w:r>
               <w:rPr>
@@ -109,18 +106,13 @@
             </w:r>
             <w:proofErr w:type="spellEnd"/>
             <w:r>
-              <w:t xml:space="preserve"> </w:t>
-            </w:r>
-            <w:proofErr w:type="gramStart"/>
-            <w:r>
-              <w:t xml:space="preserve">qua  </w:t>
+              <w:t xml:space="preserve"> qua  </w:t>
             </w:r>
             <w:proofErr w:type="spellStart"/>
             <w:r>
               <w:t>xử</w:t>
             </w:r>
             <w:proofErr w:type="spellEnd"/>
-            <w:proofErr w:type="gramEnd"/>
             <w:r>
               <w:t xml:space="preserve"> </w:t>
             </w:r>
@@ -3706,9 +3698,12 @@
             </w:r>
             <w:proofErr w:type="spellStart"/>
             <w:r>
-              <w:t>nhất.</w:t>
-            </w:r>
-            <w:proofErr w:type="spellEnd"/>
+              <w:t>nhất</w:t>
+            </w:r>
+            <w:proofErr w:type="spellEnd"/>
+            <w:r>
+              <w:t>.</w:t>
+            </w:r>
           </w:p>
           <w:p>
             <w:pPr>
@@ -7606,12 +7601,10 @@
               <w:t xml:space="preserve"> (</w:t>
             </w:r>
             <w:proofErr w:type="spellStart"/>
-            <w:proofErr w:type="gramStart"/>
             <w:r>
               <w:t>MaSinhVien,MaMonHoc</w:t>
             </w:r>
             <w:proofErr w:type="spellEnd"/>
-            <w:proofErr w:type="gramEnd"/>
             <w:r>
               <w:t xml:space="preserve">) </w:t>
             </w:r>
@@ -12599,10 +12592,302 @@
           </w:p>
           <w:p>
             <w:pPr>
+              <w:pStyle w:val="ListParagraph"/>
+              <w:numPr>
+                <w:ilvl w:val="0"/>
+                <w:numId w:val="2"/>
+              </w:numPr>
               <w:tabs>
                 <w:tab w:val="left" w:pos="240"/>
               </w:tabs>
             </w:pPr>
+            <w:proofErr w:type="spellStart"/>
+            <w:r>
+              <w:t>Để</w:t>
+            </w:r>
+            <w:proofErr w:type="spellEnd"/>
+            <w:r>
+              <w:t xml:space="preserve"> </w:t>
+            </w:r>
+            <w:proofErr w:type="spellStart"/>
+            <w:r>
+              <w:t>sửa</w:t>
+            </w:r>
+            <w:proofErr w:type="spellEnd"/>
+            <w:r>
+              <w:t xml:space="preserve"> </w:t>
+            </w:r>
+            <w:proofErr w:type="spellStart"/>
+            <w:r>
+              <w:t>kiểu</w:t>
+            </w:r>
+            <w:proofErr w:type="spellEnd"/>
+            <w:r>
+              <w:t xml:space="preserve"> </w:t>
+            </w:r>
+            <w:proofErr w:type="spellStart"/>
+            <w:r>
+              <w:t>dữ</w:t>
+            </w:r>
+            <w:proofErr w:type="spellEnd"/>
+            <w:r>
+              <w:t xml:space="preserve"> </w:t>
+            </w:r>
+            <w:proofErr w:type="spellStart"/>
+            <w:r>
+              <w:t>liệu</w:t>
+            </w:r>
+            <w:proofErr w:type="spellEnd"/>
+            <w:r>
+              <w:t xml:space="preserve"> </w:t>
+            </w:r>
+            <w:proofErr w:type="spellStart"/>
+            <w:r>
+              <w:t>của</w:t>
+            </w:r>
+            <w:proofErr w:type="spellEnd"/>
+            <w:r>
+              <w:t xml:space="preserve"> </w:t>
+            </w:r>
+            <w:proofErr w:type="spellStart"/>
+            <w:r>
+              <w:t>một</w:t>
+            </w:r>
+            <w:proofErr w:type="spellEnd"/>
+            <w:r>
+              <w:t xml:space="preserve"> </w:t>
+            </w:r>
+            <w:proofErr w:type="spellStart"/>
+            <w:r>
+              <w:t>cột</w:t>
+            </w:r>
+            <w:proofErr w:type="spellEnd"/>
+            <w:r>
+              <w:t xml:space="preserve"> </w:t>
+            </w:r>
+            <w:proofErr w:type="spellStart"/>
+            <w:r>
+              <w:t>đã</w:t>
+            </w:r>
+            <w:proofErr w:type="spellEnd"/>
+            <w:r>
+              <w:t xml:space="preserve"> </w:t>
+            </w:r>
+            <w:proofErr w:type="spellStart"/>
+            <w:r>
+              <w:t>tồn</w:t>
+            </w:r>
+            <w:proofErr w:type="spellEnd"/>
+            <w:r>
+              <w:t xml:space="preserve"> </w:t>
+            </w:r>
+            <w:proofErr w:type="spellStart"/>
+            <w:r>
+              <w:t>tại</w:t>
+            </w:r>
+            <w:proofErr w:type="spellEnd"/>
+            <w:r>
+              <w:t xml:space="preserve"> </w:t>
+            </w:r>
+            <w:proofErr w:type="spellStart"/>
+            <w:r>
+              <w:t>trong</w:t>
+            </w:r>
+            <w:proofErr w:type="spellEnd"/>
+            <w:r>
+              <w:t xml:space="preserve"> </w:t>
+            </w:r>
+            <w:proofErr w:type="spellStart"/>
+            <w:r>
+              <w:t>bảng</w:t>
+            </w:r>
+            <w:proofErr w:type="spellEnd"/>
+            <w:r>
+              <w:t xml:space="preserve"> MySQL, </w:t>
+            </w:r>
+            <w:proofErr w:type="spellStart"/>
+            <w:r>
+              <w:t>bạn</w:t>
+            </w:r>
+            <w:proofErr w:type="spellEnd"/>
+            <w:r>
+              <w:t xml:space="preserve"> </w:t>
+            </w:r>
+            <w:proofErr w:type="spellStart"/>
+            <w:r>
+              <w:t>có</w:t>
+            </w:r>
+            <w:proofErr w:type="spellEnd"/>
+            <w:r>
+              <w:t xml:space="preserve"> </w:t>
+            </w:r>
+            <w:proofErr w:type="spellStart"/>
+            <w:r>
+              <w:t>thể</w:t>
+            </w:r>
+            <w:proofErr w:type="spellEnd"/>
+            <w:r>
+              <w:t xml:space="preserve"> </w:t>
+            </w:r>
+            <w:proofErr w:type="spellStart"/>
+            <w:r>
+              <w:t>sử</w:t>
+            </w:r>
+            <w:proofErr w:type="spellEnd"/>
+            <w:r>
+              <w:t xml:space="preserve"> </w:t>
+            </w:r>
+            <w:proofErr w:type="spellStart"/>
+            <w:r>
+              <w:t>dụng</w:t>
+            </w:r>
+            <w:proofErr w:type="spellEnd"/>
+            <w:r>
+              <w:t xml:space="preserve"> </w:t>
+            </w:r>
+            <w:proofErr w:type="spellStart"/>
+            <w:r>
+              <w:t>câu</w:t>
+            </w:r>
+            <w:proofErr w:type="spellEnd"/>
+            <w:r>
+              <w:t xml:space="preserve"> </w:t>
+            </w:r>
+            <w:proofErr w:type="spellStart"/>
+            <w:r>
+              <w:t>lệnh</w:t>
+            </w:r>
+            <w:proofErr w:type="spellEnd"/>
+            <w:r>
+              <w:t xml:space="preserve"> ALTER TABLE </w:t>
+            </w:r>
+            <w:proofErr w:type="spellStart"/>
+            <w:r>
+              <w:t>với</w:t>
+            </w:r>
+            <w:proofErr w:type="spellEnd"/>
+            <w:r>
+              <w:t xml:space="preserve"> </w:t>
+            </w:r>
+            <w:proofErr w:type="spellStart"/>
+            <w:r>
+              <w:t>từ</w:t>
+            </w:r>
+            <w:proofErr w:type="spellEnd"/>
+            <w:r>
+              <w:t xml:space="preserve"> </w:t>
+            </w:r>
+            <w:proofErr w:type="spellStart"/>
+            <w:r>
+              <w:t>khóa</w:t>
+            </w:r>
+            <w:proofErr w:type="spellEnd"/>
+            <w:r>
+              <w:t xml:space="preserve"> MODIFY </w:t>
+            </w:r>
+            <w:proofErr w:type="spellStart"/>
+            <w:r>
+              <w:t>hoặc</w:t>
+            </w:r>
+            <w:proofErr w:type="spellEnd"/>
+            <w:r>
+              <w:t xml:space="preserve"> CHANGE</w:t>
+            </w:r>
+          </w:p>
+          <w:p>
+            <w:pPr>
+              <w:tabs>
+                <w:tab w:val="left" w:pos="240"/>
+              </w:tabs>
+            </w:pPr>
+            <w:r>
+              <w:rPr>
+                <w:noProof/>
+              </w:rPr>
+              <w:lastRenderedPageBreak/>
+              <w:drawing>
+                <wp:inline distT="0" distB="0" distL="0" distR="0" wp14:anchorId="23E2B85F" wp14:editId="548AB732">
+                  <wp:extent cx="4409440" cy="1072681"/>
+                  <wp:effectExtent l="0" t="0" r="0" b="0"/>
+                  <wp:docPr id="1309476385" name="Picture 1"/>
+                  <wp:cNvGraphicFramePr>
+                    <a:graphicFrameLocks xmlns:a="http://schemas.openxmlformats.org/drawingml/2006/main" noChangeAspect="1"/>
+                  </wp:cNvGraphicFramePr>
+                  <a:graphic xmlns:a="http://schemas.openxmlformats.org/drawingml/2006/main">
+                    <a:graphicData uri="http://schemas.openxmlformats.org/drawingml/2006/picture">
+                      <pic:pic xmlns:pic="http://schemas.openxmlformats.org/drawingml/2006/picture">
+                        <pic:nvPicPr>
+                          <pic:cNvPr id="1309476385" name=""/>
+                          <pic:cNvPicPr/>
+                        </pic:nvPicPr>
+                        <pic:blipFill>
+                          <a:blip r:embed="rId32"/>
+                          <a:stretch>
+                            <a:fillRect/>
+                          </a:stretch>
+                        </pic:blipFill>
+                        <pic:spPr>
+                          <a:xfrm>
+                            <a:off x="0" y="0"/>
+                            <a:ext cx="4427509" cy="1077077"/>
+                          </a:xfrm>
+                          <a:prstGeom prst="rect">
+                            <a:avLst/>
+                          </a:prstGeom>
+                        </pic:spPr>
+                      </pic:pic>
+                    </a:graphicData>
+                  </a:graphic>
+                </wp:inline>
+              </w:drawing>
+            </w:r>
+          </w:p>
+          <w:p>
+            <w:pPr>
+              <w:tabs>
+                <w:tab w:val="left" w:pos="240"/>
+              </w:tabs>
+            </w:pPr>
+            <w:r>
+              <w:rPr>
+                <w:noProof/>
+              </w:rPr>
+              <w:drawing>
+                <wp:inline distT="0" distB="0" distL="0" distR="0" wp14:anchorId="3A330A76" wp14:editId="3D67F171">
+                  <wp:extent cx="4439604" cy="1051560"/>
+                  <wp:effectExtent l="0" t="0" r="0" b="0"/>
+                  <wp:docPr id="1925374332" name="Picture 1"/>
+                  <wp:cNvGraphicFramePr>
+                    <a:graphicFrameLocks xmlns:a="http://schemas.openxmlformats.org/drawingml/2006/main" noChangeAspect="1"/>
+                  </wp:cNvGraphicFramePr>
+                  <a:graphic xmlns:a="http://schemas.openxmlformats.org/drawingml/2006/main">
+                    <a:graphicData uri="http://schemas.openxmlformats.org/drawingml/2006/picture">
+                      <pic:pic xmlns:pic="http://schemas.openxmlformats.org/drawingml/2006/picture">
+                        <pic:nvPicPr>
+                          <pic:cNvPr id="1925374332" name=""/>
+                          <pic:cNvPicPr/>
+                        </pic:nvPicPr>
+                        <pic:blipFill>
+                          <a:blip r:embed="rId33"/>
+                          <a:stretch>
+                            <a:fillRect/>
+                          </a:stretch>
+                        </pic:blipFill>
+                        <pic:spPr>
+                          <a:xfrm>
+                            <a:off x="0" y="0"/>
+                            <a:ext cx="4444654" cy="1052756"/>
+                          </a:xfrm>
+                          <a:prstGeom prst="rect">
+                            <a:avLst/>
+                          </a:prstGeom>
+                        </pic:spPr>
+                      </pic:pic>
+                    </a:graphicData>
+                  </a:graphic>
+                </wp:inline>
+              </w:drawing>
+            </w:r>
           </w:p>
         </w:tc>
       </w:tr>
@@ -12613,6 +12898,7 @@
           </w:tcPr>
           <w:p>
             <w:r>
+              <w:lastRenderedPageBreak/>
               <w:t>32</w:t>
             </w:r>
           </w:p>
@@ -12620,10 +12906,35 @@
         <w:tc>
           <w:tcPr>
             <w:tcW w:w="11430" w:type="dxa"/>
-          </w:tcPr>
-          <w:p>
-            <w:pPr>
-              <w:jc w:val="right"/>
+            <w:vAlign w:val="bottom"/>
+          </w:tcPr>
+          <w:p>
+            <w:pPr>
+              <w:rPr>
+                <w:rFonts w:ascii="Arial" w:eastAsia="Times New Roman" w:hAnsi="Arial" w:cs="Arial"/>
+                <w:noProof/>
+                <w:color w:val="000000"/>
+                <w:sz w:val="20"/>
+                <w:szCs w:val="20"/>
+                <w:lang w:val="vi-VN"/>
+              </w:rPr>
+            </w:pPr>
+            <w:r>
+              <w:rPr>
+                <w:rFonts w:ascii="Arial" w:eastAsia="Times New Roman" w:hAnsi="Arial" w:cs="Arial"/>
+                <w:noProof/>
+                <w:color w:val="000000"/>
+                <w:sz w:val="20"/>
+                <w:szCs w:val="20"/>
+              </w:rPr>
+              <w:t>Trình bày về câu lệnh insert? insert nhiều bộ giá trị?</w:t>
+            </w:r>
+          </w:p>
+          <w:p>
+            <w:pPr>
+              <w:rPr>
+                <w:lang w:val="vi-VN"/>
+              </w:rPr>
             </w:pPr>
           </w:p>
         </w:tc>
@@ -12701,7 +13012,6 @@
           </w:tcPr>
           <w:p>
             <w:r>
-              <w:lastRenderedPageBreak/>
               <w:t>36</w:t>
             </w:r>
           </w:p>
@@ -13048,16 +13358,527 @@
           <w:tcPr>
             <w:tcW w:w="630" w:type="dxa"/>
           </w:tcPr>
-          <w:p/>
+          <w:p>
+            <w:pPr>
+              <w:rPr>
+                <w:lang w:val="vi-VN"/>
+              </w:rPr>
+            </w:pPr>
+            <w:r>
+              <w:rPr>
+                <w:lang w:val="vi-VN"/>
+              </w:rPr>
+              <w:t>63</w:t>
+            </w:r>
+          </w:p>
         </w:tc>
         <w:tc>
           <w:tcPr>
             <w:tcW w:w="11430" w:type="dxa"/>
-          </w:tcPr>
-          <w:p>
-            <w:pPr>
-              <w:jc w:val="right"/>
-            </w:pPr>
+            <w:vAlign w:val="bottom"/>
+          </w:tcPr>
+          <w:p>
+            <w:pPr>
+              <w:tabs>
+                <w:tab w:val="left" w:pos="216"/>
+              </w:tabs>
+              <w:rPr>
+                <w:rFonts w:ascii="Arial" w:eastAsia="Times New Roman" w:hAnsi="Arial" w:cs="Arial"/>
+                <w:noProof/>
+                <w:color w:val="000000"/>
+                <w:sz w:val="20"/>
+                <w:szCs w:val="20"/>
+                <w:lang w:val="vi-VN"/>
+              </w:rPr>
+            </w:pPr>
+            <w:r>
+              <w:rPr>
+                <w:rFonts w:ascii="Arial" w:eastAsia="Times New Roman" w:hAnsi="Arial" w:cs="Arial"/>
+                <w:noProof/>
+                <w:color w:val="000000"/>
+                <w:sz w:val="20"/>
+                <w:szCs w:val="20"/>
+              </w:rPr>
+              <w:t>Css là gì? Các cách nhúng CSS vào tài liệu html?</w:t>
+            </w:r>
+          </w:p>
+          <w:p>
+            <w:pPr>
+              <w:pStyle w:val="ListParagraph"/>
+              <w:numPr>
+                <w:ilvl w:val="0"/>
+                <w:numId w:val="2"/>
+              </w:numPr>
+              <w:tabs>
+                <w:tab w:val="left" w:pos="216"/>
+              </w:tabs>
+              <w:rPr>
+                <w:lang w:val="vi-VN"/>
+              </w:rPr>
+            </w:pPr>
+            <w:r>
+              <w:t xml:space="preserve">CSS (Cascading Style Sheets) </w:t>
+            </w:r>
+            <w:proofErr w:type="spellStart"/>
+            <w:r>
+              <w:t>là</w:t>
+            </w:r>
+            <w:proofErr w:type="spellEnd"/>
+            <w:r>
+              <w:t xml:space="preserve"> </w:t>
+            </w:r>
+            <w:proofErr w:type="spellStart"/>
+            <w:r>
+              <w:t>một</w:t>
+            </w:r>
+            <w:proofErr w:type="spellEnd"/>
+            <w:r>
+              <w:t xml:space="preserve"> </w:t>
+            </w:r>
+            <w:proofErr w:type="spellStart"/>
+            <w:r>
+              <w:t>ngôn</w:t>
+            </w:r>
+            <w:proofErr w:type="spellEnd"/>
+            <w:r>
+              <w:t xml:space="preserve"> </w:t>
+            </w:r>
+            <w:proofErr w:type="spellStart"/>
+            <w:r>
+              <w:t>ngữ</w:t>
+            </w:r>
+            <w:proofErr w:type="spellEnd"/>
+            <w:r>
+              <w:t xml:space="preserve"> </w:t>
+            </w:r>
+            <w:proofErr w:type="spellStart"/>
+            <w:r>
+              <w:t>dùng</w:t>
+            </w:r>
+            <w:proofErr w:type="spellEnd"/>
+            <w:r>
+              <w:t xml:space="preserve"> </w:t>
+            </w:r>
+            <w:proofErr w:type="spellStart"/>
+            <w:r>
+              <w:t>để</w:t>
+            </w:r>
+            <w:proofErr w:type="spellEnd"/>
+            <w:r>
+              <w:t xml:space="preserve"> </w:t>
+            </w:r>
+            <w:proofErr w:type="spellStart"/>
+            <w:r>
+              <w:t>mô</w:t>
+            </w:r>
+            <w:proofErr w:type="spellEnd"/>
+            <w:r>
+              <w:t xml:space="preserve"> </w:t>
+            </w:r>
+            <w:proofErr w:type="spellStart"/>
+            <w:r>
+              <w:t>tả</w:t>
+            </w:r>
+            <w:proofErr w:type="spellEnd"/>
+            <w:r>
+              <w:t xml:space="preserve"> </w:t>
+            </w:r>
+            <w:proofErr w:type="spellStart"/>
+            <w:r>
+              <w:t>cách</w:t>
+            </w:r>
+            <w:proofErr w:type="spellEnd"/>
+            <w:r>
+              <w:t xml:space="preserve"> </w:t>
+            </w:r>
+            <w:proofErr w:type="spellStart"/>
+            <w:r>
+              <w:t>trình</w:t>
+            </w:r>
+            <w:proofErr w:type="spellEnd"/>
+            <w:r>
+              <w:t xml:space="preserve"> </w:t>
+            </w:r>
+            <w:proofErr w:type="spellStart"/>
+            <w:r>
+              <w:t>bày</w:t>
+            </w:r>
+            <w:proofErr w:type="spellEnd"/>
+            <w:r>
+              <w:t xml:space="preserve"> </w:t>
+            </w:r>
+            <w:proofErr w:type="spellStart"/>
+            <w:r>
+              <w:t>của</w:t>
+            </w:r>
+            <w:proofErr w:type="spellEnd"/>
+            <w:r>
+              <w:t xml:space="preserve"> </w:t>
+            </w:r>
+            <w:proofErr w:type="spellStart"/>
+            <w:r>
+              <w:t>tài</w:t>
+            </w:r>
+            <w:proofErr w:type="spellEnd"/>
+            <w:r>
+              <w:t xml:space="preserve"> </w:t>
+            </w:r>
+            <w:proofErr w:type="spellStart"/>
+            <w:r>
+              <w:t>liệu</w:t>
+            </w:r>
+            <w:proofErr w:type="spellEnd"/>
+            <w:r>
+              <w:t xml:space="preserve"> HTML. CSS </w:t>
+            </w:r>
+            <w:proofErr w:type="spellStart"/>
+            <w:r>
+              <w:t>cho</w:t>
+            </w:r>
+            <w:proofErr w:type="spellEnd"/>
+            <w:r>
+              <w:t xml:space="preserve"> </w:t>
+            </w:r>
+            <w:proofErr w:type="spellStart"/>
+            <w:r>
+              <w:t>phép</w:t>
+            </w:r>
+            <w:proofErr w:type="spellEnd"/>
+            <w:r>
+              <w:t xml:space="preserve"> </w:t>
+            </w:r>
+            <w:proofErr w:type="spellStart"/>
+            <w:r>
+              <w:t>bạn</w:t>
+            </w:r>
+            <w:proofErr w:type="spellEnd"/>
+            <w:r>
+              <w:t xml:space="preserve"> </w:t>
+            </w:r>
+            <w:proofErr w:type="spellStart"/>
+            <w:r>
+              <w:t>định</w:t>
+            </w:r>
+            <w:proofErr w:type="spellEnd"/>
+            <w:r>
+              <w:t xml:space="preserve"> </w:t>
+            </w:r>
+            <w:proofErr w:type="spellStart"/>
+            <w:r>
+              <w:t>hình</w:t>
+            </w:r>
+            <w:proofErr w:type="spellEnd"/>
+            <w:r>
+              <w:t xml:space="preserve"> </w:t>
+            </w:r>
+            <w:proofErr w:type="spellStart"/>
+            <w:r>
+              <w:t>cách</w:t>
+            </w:r>
+            <w:proofErr w:type="spellEnd"/>
+            <w:r>
+              <w:t xml:space="preserve"> </w:t>
+            </w:r>
+            <w:proofErr w:type="spellStart"/>
+            <w:r>
+              <w:t>mà</w:t>
+            </w:r>
+            <w:proofErr w:type="spellEnd"/>
+            <w:r>
+              <w:t xml:space="preserve"> </w:t>
+            </w:r>
+            <w:proofErr w:type="spellStart"/>
+            <w:r>
+              <w:t>các</w:t>
+            </w:r>
+            <w:proofErr w:type="spellEnd"/>
+            <w:r>
+              <w:t xml:space="preserve"> </w:t>
+            </w:r>
+            <w:proofErr w:type="spellStart"/>
+            <w:r>
+              <w:t>phần</w:t>
+            </w:r>
+            <w:proofErr w:type="spellEnd"/>
+            <w:r>
+              <w:t xml:space="preserve"> </w:t>
+            </w:r>
+            <w:proofErr w:type="spellStart"/>
+            <w:r>
+              <w:t>tử</w:t>
+            </w:r>
+            <w:proofErr w:type="spellEnd"/>
+            <w:r>
+              <w:t xml:space="preserve"> </w:t>
+            </w:r>
+            <w:proofErr w:type="spellStart"/>
+            <w:r>
+              <w:t>trong</w:t>
+            </w:r>
+            <w:proofErr w:type="spellEnd"/>
+            <w:r>
+              <w:t xml:space="preserve"> </w:t>
+            </w:r>
+            <w:proofErr w:type="spellStart"/>
+            <w:r>
+              <w:t>trang</w:t>
+            </w:r>
+            <w:proofErr w:type="spellEnd"/>
+            <w:r>
+              <w:t xml:space="preserve"> web </w:t>
+            </w:r>
+            <w:proofErr w:type="spellStart"/>
+            <w:r>
+              <w:t>hiển</w:t>
+            </w:r>
+            <w:proofErr w:type="spellEnd"/>
+            <w:r>
+              <w:t xml:space="preserve"> </w:t>
+            </w:r>
+            <w:proofErr w:type="spellStart"/>
+            <w:r>
+              <w:t>thị</w:t>
+            </w:r>
+            <w:proofErr w:type="spellEnd"/>
+            <w:r>
+              <w:t xml:space="preserve">, bao </w:t>
+            </w:r>
+            <w:proofErr w:type="spellStart"/>
+            <w:r>
+              <w:t>gồm</w:t>
+            </w:r>
+            <w:proofErr w:type="spellEnd"/>
+            <w:r>
+              <w:t xml:space="preserve"> </w:t>
+            </w:r>
+            <w:proofErr w:type="spellStart"/>
+            <w:r>
+              <w:t>màu</w:t>
+            </w:r>
+            <w:proofErr w:type="spellEnd"/>
+            <w:r>
+              <w:t xml:space="preserve"> </w:t>
+            </w:r>
+            <w:proofErr w:type="spellStart"/>
+            <w:r>
+              <w:t>sắc</w:t>
+            </w:r>
+            <w:proofErr w:type="spellEnd"/>
+            <w:r>
+              <w:t xml:space="preserve">, </w:t>
+            </w:r>
+            <w:proofErr w:type="spellStart"/>
+            <w:r>
+              <w:t>kích</w:t>
+            </w:r>
+            <w:proofErr w:type="spellEnd"/>
+            <w:r>
+              <w:t xml:space="preserve"> </w:t>
+            </w:r>
+            <w:proofErr w:type="spellStart"/>
+            <w:r>
+              <w:t>thước</w:t>
+            </w:r>
+            <w:proofErr w:type="spellEnd"/>
+            <w:r>
+              <w:t xml:space="preserve">, </w:t>
+            </w:r>
+            <w:proofErr w:type="spellStart"/>
+            <w:r>
+              <w:t>bố</w:t>
+            </w:r>
+            <w:proofErr w:type="spellEnd"/>
+            <w:r>
+              <w:t xml:space="preserve"> </w:t>
+            </w:r>
+            <w:proofErr w:type="spellStart"/>
+            <w:r>
+              <w:t>cục</w:t>
+            </w:r>
+            <w:proofErr w:type="spellEnd"/>
+            <w:r>
+              <w:t xml:space="preserve">, </w:t>
+            </w:r>
+            <w:proofErr w:type="spellStart"/>
+            <w:r>
+              <w:t>và</w:t>
+            </w:r>
+            <w:proofErr w:type="spellEnd"/>
+            <w:r>
+              <w:t xml:space="preserve"> </w:t>
+            </w:r>
+            <w:proofErr w:type="spellStart"/>
+            <w:r>
+              <w:t>kiểu</w:t>
+            </w:r>
+            <w:proofErr w:type="spellEnd"/>
+            <w:r>
+              <w:t xml:space="preserve"> </w:t>
+            </w:r>
+            <w:proofErr w:type="spellStart"/>
+            <w:r>
+              <w:t>chữ</w:t>
+            </w:r>
+            <w:proofErr w:type="spellEnd"/>
+            <w:r>
+              <w:t xml:space="preserve">, </w:t>
+            </w:r>
+            <w:proofErr w:type="spellStart"/>
+            <w:r>
+              <w:t>giúp</w:t>
+            </w:r>
+            <w:proofErr w:type="spellEnd"/>
+            <w:r>
+              <w:t xml:space="preserve"> </w:t>
+            </w:r>
+            <w:proofErr w:type="spellStart"/>
+            <w:r>
+              <w:t>tách</w:t>
+            </w:r>
+            <w:proofErr w:type="spellEnd"/>
+            <w:r>
+              <w:t xml:space="preserve"> </w:t>
+            </w:r>
+            <w:proofErr w:type="spellStart"/>
+            <w:r>
+              <w:t>biệt</w:t>
+            </w:r>
+            <w:proofErr w:type="spellEnd"/>
+            <w:r>
+              <w:t xml:space="preserve"> </w:t>
+            </w:r>
+            <w:proofErr w:type="spellStart"/>
+            <w:r>
+              <w:t>nội</w:t>
+            </w:r>
+            <w:proofErr w:type="spellEnd"/>
+            <w:r>
+              <w:t xml:space="preserve"> dung </w:t>
+            </w:r>
+            <w:proofErr w:type="spellStart"/>
+            <w:r>
+              <w:t>và</w:t>
+            </w:r>
+            <w:proofErr w:type="spellEnd"/>
+            <w:r>
+              <w:t xml:space="preserve"> </w:t>
+            </w:r>
+            <w:proofErr w:type="spellStart"/>
+            <w:r>
+              <w:t>giao</w:t>
+            </w:r>
+            <w:proofErr w:type="spellEnd"/>
+            <w:r>
+              <w:t xml:space="preserve"> </w:t>
+            </w:r>
+            <w:proofErr w:type="spellStart"/>
+            <w:r>
+              <w:t>diện</w:t>
+            </w:r>
+            <w:proofErr w:type="spellEnd"/>
+            <w:r>
+              <w:t xml:space="preserve"> </w:t>
+            </w:r>
+            <w:proofErr w:type="spellStart"/>
+            <w:r>
+              <w:t>của</w:t>
+            </w:r>
+            <w:proofErr w:type="spellEnd"/>
+            <w:r>
+              <w:t xml:space="preserve"> </w:t>
+            </w:r>
+            <w:proofErr w:type="spellStart"/>
+            <w:r>
+              <w:t>trang</w:t>
+            </w:r>
+            <w:proofErr w:type="spellEnd"/>
+            <w:r>
+              <w:t xml:space="preserve"> web.</w:t>
+            </w:r>
+          </w:p>
+          <w:p>
+            <w:pPr>
+              <w:pStyle w:val="ListParagraph"/>
+              <w:numPr>
+                <w:ilvl w:val="0"/>
+                <w:numId w:val="2"/>
+              </w:numPr>
+              <w:tabs>
+                <w:tab w:val="left" w:pos="216"/>
+              </w:tabs>
+              <w:rPr>
+                <w:lang w:val="vi-VN"/>
+              </w:rPr>
+            </w:pPr>
+            <w:r>
+              <w:rPr>
+                <w:lang w:val="vi-VN"/>
+              </w:rPr>
+              <w:t>Có 3 cách nhúng CSS vào HTML:</w:t>
+            </w:r>
+          </w:p>
+          <w:p>
+            <w:pPr>
+              <w:pStyle w:val="ListParagraph"/>
+              <w:numPr>
+                <w:ilvl w:val="0"/>
+                <w:numId w:val="5"/>
+              </w:numPr>
+              <w:tabs>
+                <w:tab w:val="left" w:pos="216"/>
+              </w:tabs>
+              <w:rPr>
+                <w:lang w:val="vi-VN"/>
+              </w:rPr>
+            </w:pPr>
+            <w:r>
+              <w:rPr>
+                <w:lang w:val="vi-VN"/>
+              </w:rPr>
+              <w:t>Inline</w:t>
+            </w:r>
+          </w:p>
+          <w:p>
+            <w:pPr>
+              <w:pStyle w:val="ListParagraph"/>
+              <w:numPr>
+                <w:ilvl w:val="0"/>
+                <w:numId w:val="5"/>
+              </w:numPr>
+              <w:tabs>
+                <w:tab w:val="left" w:pos="216"/>
+              </w:tabs>
+              <w:rPr>
+                <w:lang w:val="vi-VN"/>
+              </w:rPr>
+            </w:pPr>
+            <w:r>
+              <w:rPr>
+                <w:lang w:val="vi-VN"/>
+              </w:rPr>
+              <w:t>Internal: nhúng trong phần head của html giữa cặp thẻ style</w:t>
+            </w:r>
+          </w:p>
+          <w:p>
+            <w:pPr>
+              <w:pStyle w:val="ListParagraph"/>
+              <w:numPr>
+                <w:ilvl w:val="0"/>
+                <w:numId w:val="5"/>
+              </w:numPr>
+              <w:tabs>
+                <w:tab w:val="left" w:pos="216"/>
+              </w:tabs>
+              <w:rPr>
+                <w:lang w:val="vi-VN"/>
+              </w:rPr>
+            </w:pPr>
+            <w:r>
+              <w:rPr>
+                <w:lang w:val="vi-VN"/>
+              </w:rPr>
+              <w:t>External: tạo css riêng biệt và liên kết bằng thẻ link trong phần head</w:t>
+            </w:r>
           </w:p>
         </w:tc>
       </w:tr>
@@ -13066,7 +13887,2262 @@
           <w:tcPr>
             <w:tcW w:w="630" w:type="dxa"/>
           </w:tcPr>
-          <w:p/>
+          <w:p>
+            <w:pPr>
+              <w:rPr>
+                <w:lang w:val="vi-VN"/>
+              </w:rPr>
+            </w:pPr>
+            <w:r>
+              <w:rPr>
+                <w:lang w:val="vi-VN"/>
+              </w:rPr>
+              <w:t>64</w:t>
+            </w:r>
+          </w:p>
+        </w:tc>
+        <w:tc>
+          <w:tcPr>
+            <w:tcW w:w="11430" w:type="dxa"/>
+            <w:vAlign w:val="bottom"/>
+          </w:tcPr>
+          <w:p>
+            <w:pPr>
+              <w:tabs>
+                <w:tab w:val="left" w:pos="2096"/>
+              </w:tabs>
+              <w:rPr>
+                <w:rFonts w:ascii="Arial" w:eastAsia="Times New Roman" w:hAnsi="Arial" w:cs="Arial"/>
+                <w:noProof/>
+                <w:color w:val="000000"/>
+                <w:sz w:val="20"/>
+                <w:szCs w:val="20"/>
+                <w:lang w:val="vi-VN"/>
+              </w:rPr>
+            </w:pPr>
+            <w:r>
+              <w:rPr>
+                <w:rFonts w:ascii="Arial" w:eastAsia="Times New Roman" w:hAnsi="Arial" w:cs="Arial"/>
+                <w:noProof/>
+                <w:color w:val="000000"/>
+                <w:sz w:val="20"/>
+                <w:szCs w:val="20"/>
+              </w:rPr>
+              <w:t>Trình bày về các loại bộ chọn (selector) trong CSS?</w:t>
+            </w:r>
+          </w:p>
+          <w:p>
+            <w:pPr>
+              <w:tabs>
+                <w:tab w:val="left" w:pos="2096"/>
+              </w:tabs>
+              <w:rPr>
+                <w:lang w:val="vi-VN"/>
+              </w:rPr>
+            </w:pPr>
+            <w:r>
+              <w:rPr>
+                <w:lang w:val="vi-VN"/>
+              </w:rPr>
+              <w:t>1/ chọn theo thẻ</w:t>
+            </w:r>
+          </w:p>
+          <w:p>
+            <w:pPr>
+              <w:tabs>
+                <w:tab w:val="left" w:pos="2096"/>
+              </w:tabs>
+              <w:rPr>
+                <w:lang w:val="vi-VN"/>
+              </w:rPr>
+            </w:pPr>
+            <w:r>
+              <w:rPr>
+                <w:noProof/>
+              </w:rPr>
+              <w:drawing>
+                <wp:inline distT="0" distB="0" distL="0" distR="0" wp14:anchorId="72D65FF8" wp14:editId="69A2B8B3">
+                  <wp:extent cx="3571240" cy="599750"/>
+                  <wp:effectExtent l="0" t="0" r="0" b="0"/>
+                  <wp:docPr id="1923198739" name="Picture 1"/>
+                  <wp:cNvGraphicFramePr>
+                    <a:graphicFrameLocks xmlns:a="http://schemas.openxmlformats.org/drawingml/2006/main" noChangeAspect="1"/>
+                  </wp:cNvGraphicFramePr>
+                  <a:graphic xmlns:a="http://schemas.openxmlformats.org/drawingml/2006/main">
+                    <a:graphicData uri="http://schemas.openxmlformats.org/drawingml/2006/picture">
+                      <pic:pic xmlns:pic="http://schemas.openxmlformats.org/drawingml/2006/picture">
+                        <pic:nvPicPr>
+                          <pic:cNvPr id="1923198739" name=""/>
+                          <pic:cNvPicPr/>
+                        </pic:nvPicPr>
+                        <pic:blipFill>
+                          <a:blip r:embed="rId34"/>
+                          <a:stretch>
+                            <a:fillRect/>
+                          </a:stretch>
+                        </pic:blipFill>
+                        <pic:spPr>
+                          <a:xfrm>
+                            <a:off x="0" y="0"/>
+                            <a:ext cx="3618603" cy="607704"/>
+                          </a:xfrm>
+                          <a:prstGeom prst="rect">
+                            <a:avLst/>
+                          </a:prstGeom>
+                        </pic:spPr>
+                      </pic:pic>
+                    </a:graphicData>
+                  </a:graphic>
+                </wp:inline>
+              </w:drawing>
+            </w:r>
+          </w:p>
+          <w:p>
+            <w:pPr>
+              <w:tabs>
+                <w:tab w:val="left" w:pos="2096"/>
+              </w:tabs>
+              <w:rPr>
+                <w:lang w:val="vi-VN"/>
+              </w:rPr>
+            </w:pPr>
+            <w:r>
+              <w:rPr>
+                <w:lang w:val="vi-VN"/>
+              </w:rPr>
+              <w:lastRenderedPageBreak/>
+              <w:t>2/ chọn theo class</w:t>
+            </w:r>
+          </w:p>
+          <w:p>
+            <w:pPr>
+              <w:tabs>
+                <w:tab w:val="left" w:pos="2096"/>
+              </w:tabs>
+              <w:rPr>
+                <w:lang w:val="vi-VN"/>
+              </w:rPr>
+            </w:pPr>
+            <w:r>
+              <w:rPr>
+                <w:noProof/>
+              </w:rPr>
+              <w:drawing>
+                <wp:inline distT="0" distB="0" distL="0" distR="0" wp14:anchorId="26B2E95C" wp14:editId="38AF409E">
+                  <wp:extent cx="5943600" cy="689610"/>
+                  <wp:effectExtent l="0" t="0" r="0" b="0"/>
+                  <wp:docPr id="684826706" name="Picture 1"/>
+                  <wp:cNvGraphicFramePr>
+                    <a:graphicFrameLocks xmlns:a="http://schemas.openxmlformats.org/drawingml/2006/main" noChangeAspect="1"/>
+                  </wp:cNvGraphicFramePr>
+                  <a:graphic xmlns:a="http://schemas.openxmlformats.org/drawingml/2006/main">
+                    <a:graphicData uri="http://schemas.openxmlformats.org/drawingml/2006/picture">
+                      <pic:pic xmlns:pic="http://schemas.openxmlformats.org/drawingml/2006/picture">
+                        <pic:nvPicPr>
+                          <pic:cNvPr id="684826706" name=""/>
+                          <pic:cNvPicPr/>
+                        </pic:nvPicPr>
+                        <pic:blipFill>
+                          <a:blip r:embed="rId35"/>
+                          <a:stretch>
+                            <a:fillRect/>
+                          </a:stretch>
+                        </pic:blipFill>
+                        <pic:spPr>
+                          <a:xfrm>
+                            <a:off x="0" y="0"/>
+                            <a:ext cx="5943600" cy="689610"/>
+                          </a:xfrm>
+                          <a:prstGeom prst="rect">
+                            <a:avLst/>
+                          </a:prstGeom>
+                        </pic:spPr>
+                      </pic:pic>
+                    </a:graphicData>
+                  </a:graphic>
+                </wp:inline>
+              </w:drawing>
+            </w:r>
+          </w:p>
+          <w:p>
+            <w:pPr>
+              <w:tabs>
+                <w:tab w:val="left" w:pos="2096"/>
+              </w:tabs>
+              <w:rPr>
+                <w:lang w:val="vi-VN"/>
+              </w:rPr>
+            </w:pPr>
+            <w:r>
+              <w:rPr>
+                <w:lang w:val="vi-VN"/>
+              </w:rPr>
+              <w:t>3/ chọn theo id</w:t>
+            </w:r>
+          </w:p>
+          <w:p>
+            <w:pPr>
+              <w:tabs>
+                <w:tab w:val="left" w:pos="2096"/>
+              </w:tabs>
+              <w:rPr>
+                <w:lang w:val="vi-VN"/>
+              </w:rPr>
+            </w:pPr>
+            <w:r>
+              <w:rPr>
+                <w:noProof/>
+              </w:rPr>
+              <w:drawing>
+                <wp:inline distT="0" distB="0" distL="0" distR="0" wp14:anchorId="1E242E6C" wp14:editId="6D159543">
+                  <wp:extent cx="5943600" cy="845185"/>
+                  <wp:effectExtent l="0" t="0" r="0" b="0"/>
+                  <wp:docPr id="1028553741" name="Picture 1"/>
+                  <wp:cNvGraphicFramePr>
+                    <a:graphicFrameLocks xmlns:a="http://schemas.openxmlformats.org/drawingml/2006/main" noChangeAspect="1"/>
+                  </wp:cNvGraphicFramePr>
+                  <a:graphic xmlns:a="http://schemas.openxmlformats.org/drawingml/2006/main">
+                    <a:graphicData uri="http://schemas.openxmlformats.org/drawingml/2006/picture">
+                      <pic:pic xmlns:pic="http://schemas.openxmlformats.org/drawingml/2006/picture">
+                        <pic:nvPicPr>
+                          <pic:cNvPr id="1028553741" name=""/>
+                          <pic:cNvPicPr/>
+                        </pic:nvPicPr>
+                        <pic:blipFill>
+                          <a:blip r:embed="rId36"/>
+                          <a:stretch>
+                            <a:fillRect/>
+                          </a:stretch>
+                        </pic:blipFill>
+                        <pic:spPr>
+                          <a:xfrm>
+                            <a:off x="0" y="0"/>
+                            <a:ext cx="5943600" cy="845185"/>
+                          </a:xfrm>
+                          <a:prstGeom prst="rect">
+                            <a:avLst/>
+                          </a:prstGeom>
+                        </pic:spPr>
+                      </pic:pic>
+                    </a:graphicData>
+                  </a:graphic>
+                </wp:inline>
+              </w:drawing>
+            </w:r>
+          </w:p>
+          <w:p>
+            <w:pPr>
+              <w:tabs>
+                <w:tab w:val="left" w:pos="2096"/>
+              </w:tabs>
+              <w:rPr>
+                <w:lang w:val="vi-VN"/>
+              </w:rPr>
+            </w:pPr>
+            <w:r>
+              <w:rPr>
+                <w:lang w:val="vi-VN"/>
+              </w:rPr>
+              <w:t>4/ chọn tổ chức</w:t>
+            </w:r>
+          </w:p>
+          <w:p>
+            <w:pPr>
+              <w:tabs>
+                <w:tab w:val="left" w:pos="2096"/>
+              </w:tabs>
+              <w:rPr>
+                <w:lang w:val="vi-VN"/>
+              </w:rPr>
+            </w:pPr>
+            <w:r>
+              <w:rPr>
+                <w:noProof/>
+              </w:rPr>
+              <w:drawing>
+                <wp:inline distT="0" distB="0" distL="0" distR="0" wp14:anchorId="25C7A14C" wp14:editId="7683BA25">
+                  <wp:extent cx="5114925" cy="885825"/>
+                  <wp:effectExtent l="0" t="0" r="9525" b="9525"/>
+                  <wp:docPr id="823967302" name="Picture 1"/>
+                  <wp:cNvGraphicFramePr>
+                    <a:graphicFrameLocks xmlns:a="http://schemas.openxmlformats.org/drawingml/2006/main" noChangeAspect="1"/>
+                  </wp:cNvGraphicFramePr>
+                  <a:graphic xmlns:a="http://schemas.openxmlformats.org/drawingml/2006/main">
+                    <a:graphicData uri="http://schemas.openxmlformats.org/drawingml/2006/picture">
+                      <pic:pic xmlns:pic="http://schemas.openxmlformats.org/drawingml/2006/picture">
+                        <pic:nvPicPr>
+                          <pic:cNvPr id="823967302" name=""/>
+                          <pic:cNvPicPr/>
+                        </pic:nvPicPr>
+                        <pic:blipFill>
+                          <a:blip r:embed="rId37"/>
+                          <a:stretch>
+                            <a:fillRect/>
+                          </a:stretch>
+                        </pic:blipFill>
+                        <pic:spPr>
+                          <a:xfrm>
+                            <a:off x="0" y="0"/>
+                            <a:ext cx="5114925" cy="885825"/>
+                          </a:xfrm>
+                          <a:prstGeom prst="rect">
+                            <a:avLst/>
+                          </a:prstGeom>
+                        </pic:spPr>
+                      </pic:pic>
+                    </a:graphicData>
+                  </a:graphic>
+                </wp:inline>
+              </w:drawing>
+            </w:r>
+          </w:p>
+          <w:p>
+            <w:pPr>
+              <w:tabs>
+                <w:tab w:val="left" w:pos="2096"/>
+              </w:tabs>
+              <w:rPr>
+                <w:lang w:val="vi-VN"/>
+              </w:rPr>
+            </w:pPr>
+            <w:r>
+              <w:rPr>
+                <w:lang w:val="vi-VN"/>
+              </w:rPr>
+              <w:t>5/ chọn thuộc tính</w:t>
+            </w:r>
+          </w:p>
+          <w:p>
+            <w:pPr>
+              <w:tabs>
+                <w:tab w:val="left" w:pos="2096"/>
+              </w:tabs>
+              <w:rPr>
+                <w:lang w:val="vi-VN"/>
+              </w:rPr>
+            </w:pPr>
+            <w:r>
+              <w:rPr>
+                <w:noProof/>
+              </w:rPr>
+              <w:drawing>
+                <wp:inline distT="0" distB="0" distL="0" distR="0" wp14:anchorId="0C8BC718" wp14:editId="6961A0A2">
+                  <wp:extent cx="5943600" cy="617855"/>
+                  <wp:effectExtent l="0" t="0" r="0" b="0"/>
+                  <wp:docPr id="148054589" name="Picture 1"/>
+                  <wp:cNvGraphicFramePr>
+                    <a:graphicFrameLocks xmlns:a="http://schemas.openxmlformats.org/drawingml/2006/main" noChangeAspect="1"/>
+                  </wp:cNvGraphicFramePr>
+                  <a:graphic xmlns:a="http://schemas.openxmlformats.org/drawingml/2006/main">
+                    <a:graphicData uri="http://schemas.openxmlformats.org/drawingml/2006/picture">
+                      <pic:pic xmlns:pic="http://schemas.openxmlformats.org/drawingml/2006/picture">
+                        <pic:nvPicPr>
+                          <pic:cNvPr id="148054589" name=""/>
+                          <pic:cNvPicPr/>
+                        </pic:nvPicPr>
+                        <pic:blipFill>
+                          <a:blip r:embed="rId38"/>
+                          <a:stretch>
+                            <a:fillRect/>
+                          </a:stretch>
+                        </pic:blipFill>
+                        <pic:spPr>
+                          <a:xfrm>
+                            <a:off x="0" y="0"/>
+                            <a:ext cx="5943600" cy="617855"/>
+                          </a:xfrm>
+                          <a:prstGeom prst="rect">
+                            <a:avLst/>
+                          </a:prstGeom>
+                        </pic:spPr>
+                      </pic:pic>
+                    </a:graphicData>
+                  </a:graphic>
+                </wp:inline>
+              </w:drawing>
+            </w:r>
+          </w:p>
+          <w:p>
+            <w:pPr>
+              <w:tabs>
+                <w:tab w:val="left" w:pos="2096"/>
+              </w:tabs>
+              <w:rPr>
+                <w:lang w:val="vi-VN"/>
+              </w:rPr>
+            </w:pPr>
+            <w:r>
+              <w:rPr>
+                <w:lang w:val="vi-VN"/>
+              </w:rPr>
+              <w:t>6/ chọn kết hợp</w:t>
+            </w:r>
+          </w:p>
+          <w:p>
+            <w:pPr>
+              <w:tabs>
+                <w:tab w:val="left" w:pos="2096"/>
+              </w:tabs>
+              <w:rPr>
+                <w:lang w:val="vi-VN"/>
+              </w:rPr>
+            </w:pPr>
+            <w:r>
+              <w:rPr>
+                <w:noProof/>
+              </w:rPr>
+              <w:drawing>
+                <wp:inline distT="0" distB="0" distL="0" distR="0" wp14:anchorId="69D6A424" wp14:editId="3BF7D7B1">
+                  <wp:extent cx="4582160" cy="3638803"/>
+                  <wp:effectExtent l="0" t="0" r="8890" b="0"/>
+                  <wp:docPr id="2093174888" name="Picture 1"/>
+                  <wp:cNvGraphicFramePr>
+                    <a:graphicFrameLocks xmlns:a="http://schemas.openxmlformats.org/drawingml/2006/main" noChangeAspect="1"/>
+                  </wp:cNvGraphicFramePr>
+                  <a:graphic xmlns:a="http://schemas.openxmlformats.org/drawingml/2006/main">
+                    <a:graphicData uri="http://schemas.openxmlformats.org/drawingml/2006/picture">
+                      <pic:pic xmlns:pic="http://schemas.openxmlformats.org/drawingml/2006/picture">
+                        <pic:nvPicPr>
+                          <pic:cNvPr id="2093174888" name=""/>
+                          <pic:cNvPicPr/>
+                        </pic:nvPicPr>
+                        <pic:blipFill>
+                          <a:blip r:embed="rId39"/>
+                          <a:stretch>
+                            <a:fillRect/>
+                          </a:stretch>
+                        </pic:blipFill>
+                        <pic:spPr>
+                          <a:xfrm>
+                            <a:off x="0" y="0"/>
+                            <a:ext cx="4588949" cy="3644194"/>
+                          </a:xfrm>
+                          <a:prstGeom prst="rect">
+                            <a:avLst/>
+                          </a:prstGeom>
+                        </pic:spPr>
+                      </pic:pic>
+                    </a:graphicData>
+                  </a:graphic>
+                </wp:inline>
+              </w:drawing>
+            </w:r>
+          </w:p>
+          <w:p>
+            <w:pPr>
+              <w:tabs>
+                <w:tab w:val="left" w:pos="2096"/>
+              </w:tabs>
+              <w:rPr>
+                <w:lang w:val="vi-VN"/>
+              </w:rPr>
+            </w:pPr>
+            <w:r>
+              <w:rPr>
+                <w:lang w:val="vi-VN"/>
+              </w:rPr>
+              <w:t>7/ chọn nhóm</w:t>
+            </w:r>
+          </w:p>
+          <w:p>
+            <w:pPr>
+              <w:tabs>
+                <w:tab w:val="left" w:pos="2096"/>
+              </w:tabs>
+              <w:rPr>
+                <w:lang w:val="vi-VN"/>
+              </w:rPr>
+            </w:pPr>
+            <w:r>
+              <w:rPr>
+                <w:noProof/>
+              </w:rPr>
+              <w:lastRenderedPageBreak/>
+              <w:drawing>
+                <wp:inline distT="0" distB="0" distL="0" distR="0" wp14:anchorId="75EF6696" wp14:editId="7C3F78CE">
+                  <wp:extent cx="5943600" cy="707390"/>
+                  <wp:effectExtent l="0" t="0" r="0" b="0"/>
+                  <wp:docPr id="631735504" name="Picture 1"/>
+                  <wp:cNvGraphicFramePr>
+                    <a:graphicFrameLocks xmlns:a="http://schemas.openxmlformats.org/drawingml/2006/main" noChangeAspect="1"/>
+                  </wp:cNvGraphicFramePr>
+                  <a:graphic xmlns:a="http://schemas.openxmlformats.org/drawingml/2006/main">
+                    <a:graphicData uri="http://schemas.openxmlformats.org/drawingml/2006/picture">
+                      <pic:pic xmlns:pic="http://schemas.openxmlformats.org/drawingml/2006/picture">
+                        <pic:nvPicPr>
+                          <pic:cNvPr id="631735504" name=""/>
+                          <pic:cNvPicPr/>
+                        </pic:nvPicPr>
+                        <pic:blipFill>
+                          <a:blip r:embed="rId40"/>
+                          <a:stretch>
+                            <a:fillRect/>
+                          </a:stretch>
+                        </pic:blipFill>
+                        <pic:spPr>
+                          <a:xfrm>
+                            <a:off x="0" y="0"/>
+                            <a:ext cx="5943600" cy="707390"/>
+                          </a:xfrm>
+                          <a:prstGeom prst="rect">
+                            <a:avLst/>
+                          </a:prstGeom>
+                        </pic:spPr>
+                      </pic:pic>
+                    </a:graphicData>
+                  </a:graphic>
+                </wp:inline>
+              </w:drawing>
+            </w:r>
+          </w:p>
+          <w:p>
+            <w:pPr>
+              <w:tabs>
+                <w:tab w:val="left" w:pos="2096"/>
+              </w:tabs>
+              <w:rPr>
+                <w:lang w:val="vi-VN"/>
+              </w:rPr>
+            </w:pPr>
+            <w:r>
+              <w:rPr>
+                <w:lang w:val="vi-VN"/>
+              </w:rPr>
+              <w:t>8/ pseudo class</w:t>
+            </w:r>
+          </w:p>
+          <w:p>
+            <w:pPr>
+              <w:tabs>
+                <w:tab w:val="left" w:pos="2096"/>
+              </w:tabs>
+              <w:rPr>
+                <w:lang w:val="vi-VN"/>
+              </w:rPr>
+            </w:pPr>
+            <w:r>
+              <w:rPr>
+                <w:noProof/>
+              </w:rPr>
+              <w:drawing>
+                <wp:inline distT="0" distB="0" distL="0" distR="0" wp14:anchorId="76549739" wp14:editId="263A55F4">
+                  <wp:extent cx="5867400" cy="819150"/>
+                  <wp:effectExtent l="0" t="0" r="0" b="0"/>
+                  <wp:docPr id="2106997780" name="Picture 1"/>
+                  <wp:cNvGraphicFramePr>
+                    <a:graphicFrameLocks xmlns:a="http://schemas.openxmlformats.org/drawingml/2006/main" noChangeAspect="1"/>
+                  </wp:cNvGraphicFramePr>
+                  <a:graphic xmlns:a="http://schemas.openxmlformats.org/drawingml/2006/main">
+                    <a:graphicData uri="http://schemas.openxmlformats.org/drawingml/2006/picture">
+                      <pic:pic xmlns:pic="http://schemas.openxmlformats.org/drawingml/2006/picture">
+                        <pic:nvPicPr>
+                          <pic:cNvPr id="2106997780" name=""/>
+                          <pic:cNvPicPr/>
+                        </pic:nvPicPr>
+                        <pic:blipFill>
+                          <a:blip r:embed="rId41"/>
+                          <a:stretch>
+                            <a:fillRect/>
+                          </a:stretch>
+                        </pic:blipFill>
+                        <pic:spPr>
+                          <a:xfrm>
+                            <a:off x="0" y="0"/>
+                            <a:ext cx="5867400" cy="819150"/>
+                          </a:xfrm>
+                          <a:prstGeom prst="rect">
+                            <a:avLst/>
+                          </a:prstGeom>
+                        </pic:spPr>
+                      </pic:pic>
+                    </a:graphicData>
+                  </a:graphic>
+                </wp:inline>
+              </w:drawing>
+            </w:r>
+          </w:p>
+          <w:p>
+            <w:pPr>
+              <w:tabs>
+                <w:tab w:val="left" w:pos="2096"/>
+              </w:tabs>
+              <w:rPr>
+                <w:lang w:val="vi-VN"/>
+              </w:rPr>
+            </w:pPr>
+            <w:r>
+              <w:rPr>
+                <w:lang w:val="vi-VN"/>
+              </w:rPr>
+              <w:t>9/ pseudo element</w:t>
+            </w:r>
+          </w:p>
+          <w:p>
+            <w:pPr>
+              <w:tabs>
+                <w:tab w:val="left" w:pos="2096"/>
+              </w:tabs>
+              <w:rPr>
+                <w:lang w:val="vi-VN"/>
+              </w:rPr>
+            </w:pPr>
+            <w:r>
+              <w:rPr>
+                <w:noProof/>
+              </w:rPr>
+              <w:drawing>
+                <wp:inline distT="0" distB="0" distL="0" distR="0" wp14:anchorId="47894D2E" wp14:editId="7962B60C">
+                  <wp:extent cx="5943600" cy="641350"/>
+                  <wp:effectExtent l="0" t="0" r="0" b="6350"/>
+                  <wp:docPr id="690555064" name="Picture 1"/>
+                  <wp:cNvGraphicFramePr>
+                    <a:graphicFrameLocks xmlns:a="http://schemas.openxmlformats.org/drawingml/2006/main" noChangeAspect="1"/>
+                  </wp:cNvGraphicFramePr>
+                  <a:graphic xmlns:a="http://schemas.openxmlformats.org/drawingml/2006/main">
+                    <a:graphicData uri="http://schemas.openxmlformats.org/drawingml/2006/picture">
+                      <pic:pic xmlns:pic="http://schemas.openxmlformats.org/drawingml/2006/picture">
+                        <pic:nvPicPr>
+                          <pic:cNvPr id="690555064" name=""/>
+                          <pic:cNvPicPr/>
+                        </pic:nvPicPr>
+                        <pic:blipFill>
+                          <a:blip r:embed="rId42"/>
+                          <a:stretch>
+                            <a:fillRect/>
+                          </a:stretch>
+                        </pic:blipFill>
+                        <pic:spPr>
+                          <a:xfrm>
+                            <a:off x="0" y="0"/>
+                            <a:ext cx="5943600" cy="641350"/>
+                          </a:xfrm>
+                          <a:prstGeom prst="rect">
+                            <a:avLst/>
+                          </a:prstGeom>
+                        </pic:spPr>
+                      </pic:pic>
+                    </a:graphicData>
+                  </a:graphic>
+                </wp:inline>
+              </w:drawing>
+            </w:r>
+          </w:p>
+        </w:tc>
+      </w:tr>
+      <w:tr>
+        <w:tc>
+          <w:tcPr>
+            <w:tcW w:w="630" w:type="dxa"/>
+          </w:tcPr>
+          <w:p>
+            <w:pPr>
+              <w:rPr>
+                <w:lang w:val="vi-VN"/>
+              </w:rPr>
+            </w:pPr>
+            <w:r>
+              <w:rPr>
+                <w:lang w:val="vi-VN"/>
+              </w:rPr>
+              <w:lastRenderedPageBreak/>
+              <w:t>65</w:t>
+            </w:r>
+          </w:p>
+        </w:tc>
+        <w:tc>
+          <w:tcPr>
+            <w:tcW w:w="11430" w:type="dxa"/>
+            <w:vAlign w:val="bottom"/>
+          </w:tcPr>
+          <w:p>
+            <w:pPr>
+              <w:tabs>
+                <w:tab w:val="left" w:pos="704"/>
+              </w:tabs>
+              <w:rPr>
+                <w:rFonts w:ascii="Arial" w:eastAsia="Times New Roman" w:hAnsi="Arial" w:cs="Arial"/>
+                <w:noProof/>
+                <w:color w:val="000000"/>
+                <w:sz w:val="20"/>
+                <w:szCs w:val="20"/>
+                <w:lang w:val="vi-VN"/>
+              </w:rPr>
+            </w:pPr>
+            <w:r>
+              <w:rPr>
+                <w:rFonts w:ascii="Arial" w:eastAsia="Times New Roman" w:hAnsi="Arial" w:cs="Arial"/>
+                <w:noProof/>
+                <w:color w:val="000000"/>
+                <w:sz w:val="20"/>
+                <w:szCs w:val="20"/>
+              </w:rPr>
+              <w:t>Phân biệt giữa bộ chọn class và bộ chọn id?</w:t>
+            </w:r>
+          </w:p>
+          <w:p>
+            <w:pPr>
+              <w:tabs>
+                <w:tab w:val="left" w:pos="704"/>
+              </w:tabs>
+              <w:rPr>
+                <w:lang w:val="vi-VN"/>
+              </w:rPr>
+            </w:pPr>
+            <w:r>
+              <w:rPr>
+                <w:noProof/>
+              </w:rPr>
+              <w:drawing>
+                <wp:inline distT="0" distB="0" distL="0" distR="0" wp14:anchorId="2CDEE2D8" wp14:editId="0F484AAD">
+                  <wp:extent cx="4464154" cy="1427480"/>
+                  <wp:effectExtent l="0" t="0" r="0" b="1270"/>
+                  <wp:docPr id="164486756" name="Picture 1"/>
+                  <wp:cNvGraphicFramePr>
+                    <a:graphicFrameLocks xmlns:a="http://schemas.openxmlformats.org/drawingml/2006/main" noChangeAspect="1"/>
+                  </wp:cNvGraphicFramePr>
+                  <a:graphic xmlns:a="http://schemas.openxmlformats.org/drawingml/2006/main">
+                    <a:graphicData uri="http://schemas.openxmlformats.org/drawingml/2006/picture">
+                      <pic:pic xmlns:pic="http://schemas.openxmlformats.org/drawingml/2006/picture">
+                        <pic:nvPicPr>
+                          <pic:cNvPr id="164486756" name=""/>
+                          <pic:cNvPicPr/>
+                        </pic:nvPicPr>
+                        <pic:blipFill>
+                          <a:blip r:embed="rId43"/>
+                          <a:stretch>
+                            <a:fillRect/>
+                          </a:stretch>
+                        </pic:blipFill>
+                        <pic:spPr>
+                          <a:xfrm>
+                            <a:off x="0" y="0"/>
+                            <a:ext cx="4470503" cy="1429510"/>
+                          </a:xfrm>
+                          <a:prstGeom prst="rect">
+                            <a:avLst/>
+                          </a:prstGeom>
+                        </pic:spPr>
+                      </pic:pic>
+                    </a:graphicData>
+                  </a:graphic>
+                </wp:inline>
+              </w:drawing>
+            </w:r>
+          </w:p>
+        </w:tc>
+      </w:tr>
+      <w:tr>
+        <w:tc>
+          <w:tcPr>
+            <w:tcW w:w="630" w:type="dxa"/>
+          </w:tcPr>
+          <w:p>
+            <w:pPr>
+              <w:rPr>
+                <w:lang w:val="vi-VN"/>
+              </w:rPr>
+            </w:pPr>
+            <w:r>
+              <w:rPr>
+                <w:lang w:val="vi-VN"/>
+              </w:rPr>
+              <w:t>66</w:t>
+            </w:r>
+          </w:p>
+        </w:tc>
+        <w:tc>
+          <w:tcPr>
+            <w:tcW w:w="11430" w:type="dxa"/>
+            <w:vAlign w:val="bottom"/>
+          </w:tcPr>
+          <w:p>
+            <w:pPr>
+              <w:tabs>
+                <w:tab w:val="left" w:pos="440"/>
+              </w:tabs>
+              <w:rPr>
+                <w:rFonts w:ascii="Arial" w:eastAsia="Times New Roman" w:hAnsi="Arial" w:cs="Arial"/>
+                <w:noProof/>
+                <w:color w:val="000000"/>
+                <w:sz w:val="20"/>
+                <w:szCs w:val="20"/>
+                <w:lang w:val="vi-VN"/>
+              </w:rPr>
+            </w:pPr>
+            <w:r>
+              <w:rPr>
+                <w:rFonts w:ascii="Arial" w:eastAsia="Times New Roman" w:hAnsi="Arial" w:cs="Arial"/>
+                <w:noProof/>
+                <w:color w:val="000000"/>
+                <w:sz w:val="20"/>
+                <w:szCs w:val="20"/>
+              </w:rPr>
+              <w:t>Trình bày mô hình hộp (box model) trong CSS?</w:t>
+            </w:r>
+          </w:p>
+          <w:p>
+            <w:pPr>
+              <w:tabs>
+                <w:tab w:val="left" w:pos="440"/>
+              </w:tabs>
+              <w:rPr>
+                <w:lang w:val="vi-VN"/>
+              </w:rPr>
+            </w:pPr>
+            <w:proofErr w:type="spellStart"/>
+            <w:r>
+              <w:t>Mô</w:t>
+            </w:r>
+            <w:proofErr w:type="spellEnd"/>
+            <w:r>
+              <w:t xml:space="preserve"> </w:t>
+            </w:r>
+            <w:proofErr w:type="spellStart"/>
+            <w:r>
+              <w:t>hình</w:t>
+            </w:r>
+            <w:proofErr w:type="spellEnd"/>
+            <w:r>
+              <w:t xml:space="preserve"> </w:t>
+            </w:r>
+            <w:proofErr w:type="spellStart"/>
+            <w:r>
+              <w:t>hộp</w:t>
+            </w:r>
+            <w:proofErr w:type="spellEnd"/>
+            <w:r>
+              <w:t xml:space="preserve"> </w:t>
+            </w:r>
+            <w:proofErr w:type="spellStart"/>
+            <w:r>
+              <w:t>mô</w:t>
+            </w:r>
+            <w:proofErr w:type="spellEnd"/>
+            <w:r>
+              <w:t xml:space="preserve"> </w:t>
+            </w:r>
+            <w:proofErr w:type="spellStart"/>
+            <w:r>
+              <w:t>tả</w:t>
+            </w:r>
+            <w:proofErr w:type="spellEnd"/>
+            <w:r>
+              <w:t xml:space="preserve"> </w:t>
+            </w:r>
+            <w:proofErr w:type="spellStart"/>
+            <w:r>
+              <w:t>cách</w:t>
+            </w:r>
+            <w:proofErr w:type="spellEnd"/>
+            <w:r>
+              <w:t xml:space="preserve"> </w:t>
+            </w:r>
+            <w:proofErr w:type="spellStart"/>
+            <w:r>
+              <w:t>các</w:t>
+            </w:r>
+            <w:proofErr w:type="spellEnd"/>
+            <w:r>
+              <w:t xml:space="preserve"> </w:t>
+            </w:r>
+            <w:proofErr w:type="spellStart"/>
+            <w:r>
+              <w:t>phần</w:t>
+            </w:r>
+            <w:proofErr w:type="spellEnd"/>
+            <w:r>
+              <w:t xml:space="preserve"> </w:t>
+            </w:r>
+            <w:proofErr w:type="spellStart"/>
+            <w:r>
+              <w:t>tử</w:t>
+            </w:r>
+            <w:proofErr w:type="spellEnd"/>
+            <w:r>
+              <w:t xml:space="preserve"> </w:t>
+            </w:r>
+            <w:proofErr w:type="spellStart"/>
+            <w:r>
+              <w:t>được</w:t>
+            </w:r>
+            <w:proofErr w:type="spellEnd"/>
+            <w:r>
+              <w:t xml:space="preserve"> bao </w:t>
+            </w:r>
+            <w:proofErr w:type="spellStart"/>
+            <w:r>
+              <w:t>quanh</w:t>
+            </w:r>
+            <w:proofErr w:type="spellEnd"/>
+            <w:r>
+              <w:t xml:space="preserve"> </w:t>
+            </w:r>
+            <w:proofErr w:type="spellStart"/>
+            <w:r>
+              <w:t>bởi</w:t>
+            </w:r>
+            <w:proofErr w:type="spellEnd"/>
+            <w:r>
+              <w:t xml:space="preserve"> </w:t>
+            </w:r>
+            <w:proofErr w:type="spellStart"/>
+            <w:r>
+              <w:t>các</w:t>
+            </w:r>
+            <w:proofErr w:type="spellEnd"/>
+            <w:r>
+              <w:t xml:space="preserve"> </w:t>
+            </w:r>
+            <w:proofErr w:type="spellStart"/>
+            <w:r>
+              <w:t>thành</w:t>
+            </w:r>
+            <w:proofErr w:type="spellEnd"/>
+            <w:r>
+              <w:t xml:space="preserve"> </w:t>
+            </w:r>
+            <w:proofErr w:type="spellStart"/>
+            <w:r>
+              <w:t>phần</w:t>
+            </w:r>
+            <w:proofErr w:type="spellEnd"/>
+            <w:r>
+              <w:t xml:space="preserve"> </w:t>
+            </w:r>
+            <w:proofErr w:type="spellStart"/>
+            <w:r>
+              <w:t>như</w:t>
+            </w:r>
+            <w:proofErr w:type="spellEnd"/>
+            <w:r>
+              <w:t xml:space="preserve"> padding, border, margin </w:t>
+            </w:r>
+            <w:proofErr w:type="spellStart"/>
+            <w:r>
+              <w:t>và</w:t>
+            </w:r>
+            <w:proofErr w:type="spellEnd"/>
+            <w:r>
+              <w:t xml:space="preserve"> </w:t>
+            </w:r>
+            <w:proofErr w:type="spellStart"/>
+            <w:r>
+              <w:t>nội</w:t>
+            </w:r>
+            <w:proofErr w:type="spellEnd"/>
+            <w:r>
+              <w:t xml:space="preserve"> dung (content).</w:t>
+            </w:r>
+          </w:p>
+          <w:p>
+            <w:pPr>
+              <w:tabs>
+                <w:tab w:val="left" w:pos="440"/>
+              </w:tabs>
+              <w:rPr>
+                <w:lang w:val="vi-VN"/>
+              </w:rPr>
+            </w:pPr>
+            <w:r>
+              <w:rPr>
+                <w:noProof/>
+              </w:rPr>
+              <w:drawing>
+                <wp:inline distT="0" distB="0" distL="0" distR="0" wp14:anchorId="16448D01" wp14:editId="7696B56D">
+                  <wp:extent cx="3078480" cy="2647227"/>
+                  <wp:effectExtent l="0" t="0" r="7620" b="1270"/>
+                  <wp:docPr id="524607159" name="Picture 1"/>
+                  <wp:cNvGraphicFramePr>
+                    <a:graphicFrameLocks xmlns:a="http://schemas.openxmlformats.org/drawingml/2006/main" noChangeAspect="1"/>
+                  </wp:cNvGraphicFramePr>
+                  <a:graphic xmlns:a="http://schemas.openxmlformats.org/drawingml/2006/main">
+                    <a:graphicData uri="http://schemas.openxmlformats.org/drawingml/2006/picture">
+                      <pic:pic xmlns:pic="http://schemas.openxmlformats.org/drawingml/2006/picture">
+                        <pic:nvPicPr>
+                          <pic:cNvPr id="524607159" name=""/>
+                          <pic:cNvPicPr/>
+                        </pic:nvPicPr>
+                        <pic:blipFill>
+                          <a:blip r:embed="rId44"/>
+                          <a:stretch>
+                            <a:fillRect/>
+                          </a:stretch>
+                        </pic:blipFill>
+                        <pic:spPr>
+                          <a:xfrm>
+                            <a:off x="0" y="0"/>
+                            <a:ext cx="3083127" cy="2651223"/>
+                          </a:xfrm>
+                          <a:prstGeom prst="rect">
+                            <a:avLst/>
+                          </a:prstGeom>
+                        </pic:spPr>
+                      </pic:pic>
+                    </a:graphicData>
+                  </a:graphic>
+                </wp:inline>
+              </w:drawing>
+            </w:r>
+          </w:p>
+        </w:tc>
+      </w:tr>
+      <w:tr>
+        <w:tc>
+          <w:tcPr>
+            <w:tcW w:w="630" w:type="dxa"/>
+          </w:tcPr>
+          <w:p>
+            <w:pPr>
+              <w:rPr>
+                <w:lang w:val="vi-VN"/>
+              </w:rPr>
+            </w:pPr>
+            <w:r>
+              <w:rPr>
+                <w:lang w:val="vi-VN"/>
+              </w:rPr>
+              <w:t>67</w:t>
+            </w:r>
+          </w:p>
+        </w:tc>
+        <w:tc>
+          <w:tcPr>
+            <w:tcW w:w="11430" w:type="dxa"/>
+            <w:vAlign w:val="bottom"/>
+          </w:tcPr>
+          <w:p>
+            <w:pPr>
+              <w:tabs>
+                <w:tab w:val="left" w:pos="736"/>
+              </w:tabs>
+              <w:rPr>
+                <w:rFonts w:ascii="Arial" w:eastAsia="Times New Roman" w:hAnsi="Arial" w:cs="Arial"/>
+                <w:noProof/>
+                <w:color w:val="000000"/>
+                <w:sz w:val="20"/>
+                <w:szCs w:val="20"/>
+                <w:lang w:val="vi-VN"/>
+              </w:rPr>
+            </w:pPr>
+            <w:r>
+              <w:rPr>
+                <w:rFonts w:ascii="Arial" w:eastAsia="Times New Roman" w:hAnsi="Arial" w:cs="Arial"/>
+                <w:noProof/>
+                <w:color w:val="000000"/>
+                <w:sz w:val="20"/>
+                <w:szCs w:val="20"/>
+              </w:rPr>
+              <w:t xml:space="preserve">Thuộc tính margin dùng để làm gì? </w:t>
+            </w:r>
+          </w:p>
+          <w:p>
+            <w:pPr>
+              <w:pStyle w:val="ListParagraph"/>
+              <w:numPr>
+                <w:ilvl w:val="0"/>
+                <w:numId w:val="2"/>
+              </w:numPr>
+              <w:tabs>
+                <w:tab w:val="left" w:pos="736"/>
+              </w:tabs>
+              <w:rPr>
+                <w:lang w:val="vi-VN"/>
+              </w:rPr>
+            </w:pPr>
+            <w:r>
+              <w:rPr>
+                <w:lang w:val="vi-VN"/>
+              </w:rPr>
+              <w:t>Thuộc tính margin trong CSS được sử dụng để tạo khoảng cách giữa các phần tử HTML. Nó xác định không gian bên ngoài của một phần tử, tách nó ra khỏi các phần tử khác xung quanh</w:t>
+            </w:r>
+          </w:p>
+          <w:p>
+            <w:pPr>
+              <w:tabs>
+                <w:tab w:val="left" w:pos="736"/>
+              </w:tabs>
+              <w:rPr>
+                <w:lang w:val="vi-VN"/>
+              </w:rPr>
+            </w:pPr>
+            <w:r>
+              <w:rPr>
+                <w:noProof/>
+              </w:rPr>
+              <w:lastRenderedPageBreak/>
+              <w:drawing>
+                <wp:inline distT="0" distB="0" distL="0" distR="0" wp14:anchorId="3F347434" wp14:editId="33AFE59C">
+                  <wp:extent cx="4627880" cy="4653097"/>
+                  <wp:effectExtent l="0" t="0" r="1270" b="0"/>
+                  <wp:docPr id="585887579" name="Picture 1"/>
+                  <wp:cNvGraphicFramePr>
+                    <a:graphicFrameLocks xmlns:a="http://schemas.openxmlformats.org/drawingml/2006/main" noChangeAspect="1"/>
+                  </wp:cNvGraphicFramePr>
+                  <a:graphic xmlns:a="http://schemas.openxmlformats.org/drawingml/2006/main">
+                    <a:graphicData uri="http://schemas.openxmlformats.org/drawingml/2006/picture">
+                      <pic:pic xmlns:pic="http://schemas.openxmlformats.org/drawingml/2006/picture">
+                        <pic:nvPicPr>
+                          <pic:cNvPr id="585887579" name=""/>
+                          <pic:cNvPicPr/>
+                        </pic:nvPicPr>
+                        <pic:blipFill>
+                          <a:blip r:embed="rId45"/>
+                          <a:stretch>
+                            <a:fillRect/>
+                          </a:stretch>
+                        </pic:blipFill>
+                        <pic:spPr>
+                          <a:xfrm>
+                            <a:off x="0" y="0"/>
+                            <a:ext cx="4637355" cy="4662624"/>
+                          </a:xfrm>
+                          <a:prstGeom prst="rect">
+                            <a:avLst/>
+                          </a:prstGeom>
+                        </pic:spPr>
+                      </pic:pic>
+                    </a:graphicData>
+                  </a:graphic>
+                </wp:inline>
+              </w:drawing>
+            </w:r>
+          </w:p>
+        </w:tc>
+      </w:tr>
+      <w:tr>
+        <w:tc>
+          <w:tcPr>
+            <w:tcW w:w="630" w:type="dxa"/>
+          </w:tcPr>
+          <w:p>
+            <w:pPr>
+              <w:rPr>
+                <w:lang w:val="vi-VN"/>
+              </w:rPr>
+            </w:pPr>
+            <w:r>
+              <w:rPr>
+                <w:lang w:val="vi-VN"/>
+              </w:rPr>
+              <w:lastRenderedPageBreak/>
+              <w:t>68</w:t>
+            </w:r>
+          </w:p>
+        </w:tc>
+        <w:tc>
+          <w:tcPr>
+            <w:tcW w:w="11430" w:type="dxa"/>
+            <w:vAlign w:val="bottom"/>
+          </w:tcPr>
+          <w:p>
+            <w:pPr>
+              <w:tabs>
+                <w:tab w:val="left" w:pos="344"/>
+              </w:tabs>
+              <w:rPr>
+                <w:rFonts w:ascii="Arial" w:eastAsia="Times New Roman" w:hAnsi="Arial" w:cs="Arial"/>
+                <w:noProof/>
+                <w:color w:val="000000"/>
+                <w:sz w:val="20"/>
+                <w:szCs w:val="20"/>
+                <w:lang w:val="vi-VN"/>
+              </w:rPr>
+            </w:pPr>
+            <w:r>
+              <w:rPr>
+                <w:rFonts w:ascii="Arial" w:eastAsia="Times New Roman" w:hAnsi="Arial" w:cs="Arial"/>
+                <w:noProof/>
+                <w:color w:val="000000"/>
+                <w:sz w:val="20"/>
+                <w:szCs w:val="20"/>
+              </w:rPr>
+              <w:t>Phân biệt margin, padding và border?</w:t>
+            </w:r>
+          </w:p>
+          <w:p>
+            <w:pPr>
+              <w:tabs>
+                <w:tab w:val="left" w:pos="344"/>
+              </w:tabs>
+              <w:rPr>
+                <w:lang w:val="vi-VN"/>
+              </w:rPr>
+            </w:pPr>
+            <w:r>
+              <w:rPr>
+                <w:noProof/>
+              </w:rPr>
+              <w:drawing>
+                <wp:inline distT="0" distB="0" distL="0" distR="0" wp14:anchorId="663A69C3" wp14:editId="3A44235F">
+                  <wp:extent cx="5094514" cy="1554480"/>
+                  <wp:effectExtent l="0" t="0" r="0" b="7620"/>
+                  <wp:docPr id="1593788007" name="Picture 1"/>
+                  <wp:cNvGraphicFramePr>
+                    <a:graphicFrameLocks xmlns:a="http://schemas.openxmlformats.org/drawingml/2006/main" noChangeAspect="1"/>
+                  </wp:cNvGraphicFramePr>
+                  <a:graphic xmlns:a="http://schemas.openxmlformats.org/drawingml/2006/main">
+                    <a:graphicData uri="http://schemas.openxmlformats.org/drawingml/2006/picture">
+                      <pic:pic xmlns:pic="http://schemas.openxmlformats.org/drawingml/2006/picture">
+                        <pic:nvPicPr>
+                          <pic:cNvPr id="1593788007" name=""/>
+                          <pic:cNvPicPr/>
+                        </pic:nvPicPr>
+                        <pic:blipFill>
+                          <a:blip r:embed="rId46"/>
+                          <a:stretch>
+                            <a:fillRect/>
+                          </a:stretch>
+                        </pic:blipFill>
+                        <pic:spPr>
+                          <a:xfrm>
+                            <a:off x="0" y="0"/>
+                            <a:ext cx="5108976" cy="1558893"/>
+                          </a:xfrm>
+                          <a:prstGeom prst="rect">
+                            <a:avLst/>
+                          </a:prstGeom>
+                        </pic:spPr>
+                      </pic:pic>
+                    </a:graphicData>
+                  </a:graphic>
+                </wp:inline>
+              </w:drawing>
+            </w:r>
+          </w:p>
+        </w:tc>
+      </w:tr>
+      <w:tr>
+        <w:tc>
+          <w:tcPr>
+            <w:tcW w:w="630" w:type="dxa"/>
+          </w:tcPr>
+          <w:p>
+            <w:pPr>
+              <w:rPr>
+                <w:lang w:val="vi-VN"/>
+              </w:rPr>
+            </w:pPr>
+            <w:r>
+              <w:rPr>
+                <w:lang w:val="vi-VN"/>
+              </w:rPr>
+              <w:t>69</w:t>
+            </w:r>
+          </w:p>
+        </w:tc>
+        <w:tc>
+          <w:tcPr>
+            <w:tcW w:w="11430" w:type="dxa"/>
+          </w:tcPr>
+          <w:p>
+            <w:pPr>
+              <w:jc w:val="right"/>
+            </w:pPr>
+          </w:p>
+        </w:tc>
+      </w:tr>
+      <w:tr>
+        <w:tc>
+          <w:tcPr>
+            <w:tcW w:w="630" w:type="dxa"/>
+          </w:tcPr>
+          <w:p>
+            <w:pPr>
+              <w:rPr>
+                <w:lang w:val="vi-VN"/>
+              </w:rPr>
+            </w:pPr>
+            <w:r>
+              <w:rPr>
+                <w:lang w:val="vi-VN"/>
+              </w:rPr>
+              <w:t>70</w:t>
+            </w:r>
+          </w:p>
+        </w:tc>
+        <w:tc>
+          <w:tcPr>
+            <w:tcW w:w="11430" w:type="dxa"/>
+          </w:tcPr>
+          <w:p>
+            <w:pPr>
+              <w:jc w:val="right"/>
+            </w:pPr>
+          </w:p>
+        </w:tc>
+      </w:tr>
+      <w:tr>
+        <w:tc>
+          <w:tcPr>
+            <w:tcW w:w="630" w:type="dxa"/>
+          </w:tcPr>
+          <w:p>
+            <w:pPr>
+              <w:rPr>
+                <w:lang w:val="vi-VN"/>
+              </w:rPr>
+            </w:pPr>
+            <w:r>
+              <w:rPr>
+                <w:lang w:val="vi-VN"/>
+              </w:rPr>
+              <w:t>71</w:t>
+            </w:r>
+          </w:p>
+        </w:tc>
+        <w:tc>
+          <w:tcPr>
+            <w:tcW w:w="11430" w:type="dxa"/>
+          </w:tcPr>
+          <w:p>
+            <w:pPr>
+              <w:jc w:val="right"/>
+            </w:pPr>
+          </w:p>
+        </w:tc>
+      </w:tr>
+      <w:tr>
+        <w:tc>
+          <w:tcPr>
+            <w:tcW w:w="630" w:type="dxa"/>
+          </w:tcPr>
+          <w:p>
+            <w:pPr>
+              <w:rPr>
+                <w:lang w:val="vi-VN"/>
+              </w:rPr>
+            </w:pPr>
+            <w:r>
+              <w:rPr>
+                <w:lang w:val="vi-VN"/>
+              </w:rPr>
+              <w:t>72</w:t>
+            </w:r>
+          </w:p>
+        </w:tc>
+        <w:tc>
+          <w:tcPr>
+            <w:tcW w:w="11430" w:type="dxa"/>
+          </w:tcPr>
+          <w:p>
+            <w:pPr>
+              <w:jc w:val="right"/>
+            </w:pPr>
+          </w:p>
+        </w:tc>
+      </w:tr>
+      <w:tr>
+        <w:tc>
+          <w:tcPr>
+            <w:tcW w:w="630" w:type="dxa"/>
+          </w:tcPr>
+          <w:p>
+            <w:pPr>
+              <w:rPr>
+                <w:lang w:val="vi-VN"/>
+              </w:rPr>
+            </w:pPr>
+            <w:r>
+              <w:rPr>
+                <w:lang w:val="vi-VN"/>
+              </w:rPr>
+              <w:t>73</w:t>
+            </w:r>
+          </w:p>
+        </w:tc>
+        <w:tc>
+          <w:tcPr>
+            <w:tcW w:w="11430" w:type="dxa"/>
+          </w:tcPr>
+          <w:p>
+            <w:pPr>
+              <w:jc w:val="right"/>
+            </w:pPr>
+          </w:p>
+        </w:tc>
+      </w:tr>
+      <w:tr>
+        <w:tc>
+          <w:tcPr>
+            <w:tcW w:w="630" w:type="dxa"/>
+          </w:tcPr>
+          <w:p>
+            <w:pPr>
+              <w:rPr>
+                <w:lang w:val="vi-VN"/>
+              </w:rPr>
+            </w:pPr>
+            <w:r>
+              <w:rPr>
+                <w:lang w:val="vi-VN"/>
+              </w:rPr>
+              <w:t>74</w:t>
+            </w:r>
+          </w:p>
+        </w:tc>
+        <w:tc>
+          <w:tcPr>
+            <w:tcW w:w="11430" w:type="dxa"/>
+          </w:tcPr>
+          <w:p>
+            <w:pPr>
+              <w:jc w:val="right"/>
+            </w:pPr>
+          </w:p>
+        </w:tc>
+      </w:tr>
+      <w:tr>
+        <w:tc>
+          <w:tcPr>
+            <w:tcW w:w="630" w:type="dxa"/>
+          </w:tcPr>
+          <w:p>
+            <w:pPr>
+              <w:rPr>
+                <w:lang w:val="vi-VN"/>
+              </w:rPr>
+            </w:pPr>
+          </w:p>
+        </w:tc>
+        <w:tc>
+          <w:tcPr>
+            <w:tcW w:w="11430" w:type="dxa"/>
+          </w:tcPr>
+          <w:p>
+            <w:pPr>
+              <w:jc w:val="right"/>
+            </w:pPr>
+          </w:p>
+        </w:tc>
+      </w:tr>
+      <w:tr>
+        <w:tc>
+          <w:tcPr>
+            <w:tcW w:w="630" w:type="dxa"/>
+          </w:tcPr>
+          <w:p>
+            <w:pPr>
+              <w:rPr>
+                <w:lang w:val="vi-VN"/>
+              </w:rPr>
+            </w:pPr>
+          </w:p>
+        </w:tc>
+        <w:tc>
+          <w:tcPr>
+            <w:tcW w:w="11430" w:type="dxa"/>
+          </w:tcPr>
+          <w:p>
+            <w:pPr>
+              <w:jc w:val="right"/>
+            </w:pPr>
+          </w:p>
+        </w:tc>
+      </w:tr>
+      <w:tr>
+        <w:tc>
+          <w:tcPr>
+            <w:tcW w:w="630" w:type="dxa"/>
+          </w:tcPr>
+          <w:p>
+            <w:pPr>
+              <w:rPr>
+                <w:lang w:val="vi-VN"/>
+              </w:rPr>
+            </w:pPr>
+          </w:p>
+        </w:tc>
+        <w:tc>
+          <w:tcPr>
+            <w:tcW w:w="11430" w:type="dxa"/>
+          </w:tcPr>
+          <w:p>
+            <w:pPr>
+              <w:jc w:val="right"/>
+            </w:pPr>
+          </w:p>
+        </w:tc>
+      </w:tr>
+      <w:tr>
+        <w:tc>
+          <w:tcPr>
+            <w:tcW w:w="630" w:type="dxa"/>
+          </w:tcPr>
+          <w:p>
+            <w:pPr>
+              <w:rPr>
+                <w:lang w:val="vi-VN"/>
+              </w:rPr>
+            </w:pPr>
+          </w:p>
+        </w:tc>
+        <w:tc>
+          <w:tcPr>
+            <w:tcW w:w="11430" w:type="dxa"/>
+          </w:tcPr>
+          <w:p>
+            <w:pPr>
+              <w:jc w:val="right"/>
+            </w:pPr>
+          </w:p>
+        </w:tc>
+      </w:tr>
+      <w:tr>
+        <w:tc>
+          <w:tcPr>
+            <w:tcW w:w="630" w:type="dxa"/>
+          </w:tcPr>
+          <w:p>
+            <w:pPr>
+              <w:rPr>
+                <w:lang w:val="vi-VN"/>
+              </w:rPr>
+            </w:pPr>
+          </w:p>
+        </w:tc>
+        <w:tc>
+          <w:tcPr>
+            <w:tcW w:w="11430" w:type="dxa"/>
+          </w:tcPr>
+          <w:p>
+            <w:pPr>
+              <w:jc w:val="right"/>
+            </w:pPr>
+          </w:p>
+        </w:tc>
+      </w:tr>
+      <w:tr>
+        <w:tc>
+          <w:tcPr>
+            <w:tcW w:w="630" w:type="dxa"/>
+          </w:tcPr>
+          <w:p>
+            <w:pPr>
+              <w:rPr>
+                <w:lang w:val="vi-VN"/>
+              </w:rPr>
+            </w:pPr>
+          </w:p>
+        </w:tc>
+        <w:tc>
+          <w:tcPr>
+            <w:tcW w:w="11430" w:type="dxa"/>
+          </w:tcPr>
+          <w:p>
+            <w:pPr>
+              <w:jc w:val="right"/>
+            </w:pPr>
+          </w:p>
+        </w:tc>
+      </w:tr>
+      <w:tr>
+        <w:tc>
+          <w:tcPr>
+            <w:tcW w:w="630" w:type="dxa"/>
+          </w:tcPr>
+          <w:p>
+            <w:pPr>
+              <w:rPr>
+                <w:lang w:val="vi-VN"/>
+              </w:rPr>
+            </w:pPr>
+          </w:p>
+        </w:tc>
+        <w:tc>
+          <w:tcPr>
+            <w:tcW w:w="11430" w:type="dxa"/>
+          </w:tcPr>
+          <w:p>
+            <w:pPr>
+              <w:jc w:val="right"/>
+            </w:pPr>
+          </w:p>
+        </w:tc>
+      </w:tr>
+      <w:tr>
+        <w:tc>
+          <w:tcPr>
+            <w:tcW w:w="630" w:type="dxa"/>
+          </w:tcPr>
+          <w:p>
+            <w:pPr>
+              <w:rPr>
+                <w:lang w:val="vi-VN"/>
+              </w:rPr>
+            </w:pPr>
+          </w:p>
+        </w:tc>
+        <w:tc>
+          <w:tcPr>
+            <w:tcW w:w="11430" w:type="dxa"/>
+          </w:tcPr>
+          <w:p>
+            <w:pPr>
+              <w:jc w:val="right"/>
+            </w:pPr>
+          </w:p>
+        </w:tc>
+      </w:tr>
+      <w:tr>
+        <w:tc>
+          <w:tcPr>
+            <w:tcW w:w="630" w:type="dxa"/>
+          </w:tcPr>
+          <w:p>
+            <w:pPr>
+              <w:rPr>
+                <w:lang w:val="vi-VN"/>
+              </w:rPr>
+            </w:pPr>
+          </w:p>
+        </w:tc>
+        <w:tc>
+          <w:tcPr>
+            <w:tcW w:w="11430" w:type="dxa"/>
+          </w:tcPr>
+          <w:p>
+            <w:pPr>
+              <w:jc w:val="right"/>
+            </w:pPr>
+          </w:p>
+        </w:tc>
+      </w:tr>
+      <w:tr>
+        <w:tc>
+          <w:tcPr>
+            <w:tcW w:w="630" w:type="dxa"/>
+          </w:tcPr>
+          <w:p>
+            <w:pPr>
+              <w:rPr>
+                <w:lang w:val="vi-VN"/>
+              </w:rPr>
+            </w:pPr>
+          </w:p>
+        </w:tc>
+        <w:tc>
+          <w:tcPr>
+            <w:tcW w:w="11430" w:type="dxa"/>
+          </w:tcPr>
+          <w:p>
+            <w:pPr>
+              <w:jc w:val="right"/>
+            </w:pPr>
+          </w:p>
+        </w:tc>
+      </w:tr>
+      <w:tr>
+        <w:tc>
+          <w:tcPr>
+            <w:tcW w:w="630" w:type="dxa"/>
+          </w:tcPr>
+          <w:p>
+            <w:pPr>
+              <w:rPr>
+                <w:lang w:val="vi-VN"/>
+              </w:rPr>
+            </w:pPr>
+          </w:p>
+        </w:tc>
+        <w:tc>
+          <w:tcPr>
+            <w:tcW w:w="11430" w:type="dxa"/>
+          </w:tcPr>
+          <w:p>
+            <w:pPr>
+              <w:jc w:val="right"/>
+            </w:pPr>
+          </w:p>
+        </w:tc>
+      </w:tr>
+      <w:tr>
+        <w:tc>
+          <w:tcPr>
+            <w:tcW w:w="630" w:type="dxa"/>
+          </w:tcPr>
+          <w:p>
+            <w:pPr>
+              <w:rPr>
+                <w:lang w:val="vi-VN"/>
+              </w:rPr>
+            </w:pPr>
+          </w:p>
+        </w:tc>
+        <w:tc>
+          <w:tcPr>
+            <w:tcW w:w="11430" w:type="dxa"/>
+          </w:tcPr>
+          <w:p>
+            <w:pPr>
+              <w:jc w:val="right"/>
+            </w:pPr>
+          </w:p>
+        </w:tc>
+      </w:tr>
+      <w:tr>
+        <w:tc>
+          <w:tcPr>
+            <w:tcW w:w="630" w:type="dxa"/>
+          </w:tcPr>
+          <w:p>
+            <w:pPr>
+              <w:rPr>
+                <w:lang w:val="vi-VN"/>
+              </w:rPr>
+            </w:pPr>
+          </w:p>
+        </w:tc>
+        <w:tc>
+          <w:tcPr>
+            <w:tcW w:w="11430" w:type="dxa"/>
+          </w:tcPr>
+          <w:p>
+            <w:pPr>
+              <w:jc w:val="right"/>
+            </w:pPr>
+          </w:p>
+        </w:tc>
+      </w:tr>
+      <w:tr>
+        <w:tc>
+          <w:tcPr>
+            <w:tcW w:w="630" w:type="dxa"/>
+          </w:tcPr>
+          <w:p>
+            <w:pPr>
+              <w:rPr>
+                <w:lang w:val="vi-VN"/>
+              </w:rPr>
+            </w:pPr>
+          </w:p>
+        </w:tc>
+        <w:tc>
+          <w:tcPr>
+            <w:tcW w:w="11430" w:type="dxa"/>
+          </w:tcPr>
+          <w:p>
+            <w:pPr>
+              <w:jc w:val="right"/>
+            </w:pPr>
+          </w:p>
+        </w:tc>
+      </w:tr>
+      <w:tr>
+        <w:tc>
+          <w:tcPr>
+            <w:tcW w:w="630" w:type="dxa"/>
+          </w:tcPr>
+          <w:p>
+            <w:pPr>
+              <w:rPr>
+                <w:lang w:val="vi-VN"/>
+              </w:rPr>
+            </w:pPr>
+          </w:p>
+        </w:tc>
+        <w:tc>
+          <w:tcPr>
+            <w:tcW w:w="11430" w:type="dxa"/>
+          </w:tcPr>
+          <w:p>
+            <w:pPr>
+              <w:jc w:val="right"/>
+            </w:pPr>
+          </w:p>
+        </w:tc>
+      </w:tr>
+      <w:tr>
+        <w:tc>
+          <w:tcPr>
+            <w:tcW w:w="630" w:type="dxa"/>
+          </w:tcPr>
+          <w:p>
+            <w:pPr>
+              <w:rPr>
+                <w:lang w:val="vi-VN"/>
+              </w:rPr>
+            </w:pPr>
+          </w:p>
+        </w:tc>
+        <w:tc>
+          <w:tcPr>
+            <w:tcW w:w="11430" w:type="dxa"/>
+          </w:tcPr>
+          <w:p>
+            <w:pPr>
+              <w:jc w:val="right"/>
+            </w:pPr>
+          </w:p>
+        </w:tc>
+      </w:tr>
+      <w:tr>
+        <w:tc>
+          <w:tcPr>
+            <w:tcW w:w="630" w:type="dxa"/>
+          </w:tcPr>
+          <w:p>
+            <w:pPr>
+              <w:rPr>
+                <w:lang w:val="vi-VN"/>
+              </w:rPr>
+            </w:pPr>
+          </w:p>
+        </w:tc>
+        <w:tc>
+          <w:tcPr>
+            <w:tcW w:w="11430" w:type="dxa"/>
+          </w:tcPr>
+          <w:p>
+            <w:pPr>
+              <w:jc w:val="right"/>
+            </w:pPr>
+          </w:p>
+        </w:tc>
+      </w:tr>
+      <w:tr>
+        <w:tc>
+          <w:tcPr>
+            <w:tcW w:w="630" w:type="dxa"/>
+          </w:tcPr>
+          <w:p>
+            <w:pPr>
+              <w:rPr>
+                <w:lang w:val="vi-VN"/>
+              </w:rPr>
+            </w:pPr>
+          </w:p>
+        </w:tc>
+        <w:tc>
+          <w:tcPr>
+            <w:tcW w:w="11430" w:type="dxa"/>
+          </w:tcPr>
+          <w:p>
+            <w:pPr>
+              <w:jc w:val="right"/>
+            </w:pPr>
+          </w:p>
+        </w:tc>
+      </w:tr>
+      <w:tr>
+        <w:tc>
+          <w:tcPr>
+            <w:tcW w:w="630" w:type="dxa"/>
+          </w:tcPr>
+          <w:p>
+            <w:pPr>
+              <w:rPr>
+                <w:lang w:val="vi-VN"/>
+              </w:rPr>
+            </w:pPr>
+          </w:p>
+        </w:tc>
+        <w:tc>
+          <w:tcPr>
+            <w:tcW w:w="11430" w:type="dxa"/>
+          </w:tcPr>
+          <w:p>
+            <w:pPr>
+              <w:jc w:val="right"/>
+            </w:pPr>
+          </w:p>
+        </w:tc>
+      </w:tr>
+      <w:tr>
+        <w:tc>
+          <w:tcPr>
+            <w:tcW w:w="630" w:type="dxa"/>
+          </w:tcPr>
+          <w:p>
+            <w:pPr>
+              <w:rPr>
+                <w:lang w:val="vi-VN"/>
+              </w:rPr>
+            </w:pPr>
+          </w:p>
+        </w:tc>
+        <w:tc>
+          <w:tcPr>
+            <w:tcW w:w="11430" w:type="dxa"/>
+          </w:tcPr>
+          <w:p>
+            <w:pPr>
+              <w:jc w:val="right"/>
+            </w:pPr>
+          </w:p>
+        </w:tc>
+      </w:tr>
+      <w:tr>
+        <w:tc>
+          <w:tcPr>
+            <w:tcW w:w="630" w:type="dxa"/>
+          </w:tcPr>
+          <w:p>
+            <w:pPr>
+              <w:rPr>
+                <w:lang w:val="vi-VN"/>
+              </w:rPr>
+            </w:pPr>
+          </w:p>
+        </w:tc>
+        <w:tc>
+          <w:tcPr>
+            <w:tcW w:w="11430" w:type="dxa"/>
+          </w:tcPr>
+          <w:p>
+            <w:pPr>
+              <w:jc w:val="right"/>
+            </w:pPr>
+          </w:p>
+        </w:tc>
+      </w:tr>
+      <w:tr>
+        <w:tc>
+          <w:tcPr>
+            <w:tcW w:w="630" w:type="dxa"/>
+          </w:tcPr>
+          <w:p>
+            <w:pPr>
+              <w:rPr>
+                <w:lang w:val="vi-VN"/>
+              </w:rPr>
+            </w:pPr>
+          </w:p>
+        </w:tc>
+        <w:tc>
+          <w:tcPr>
+            <w:tcW w:w="11430" w:type="dxa"/>
+          </w:tcPr>
+          <w:p>
+            <w:pPr>
+              <w:jc w:val="right"/>
+            </w:pPr>
+          </w:p>
+        </w:tc>
+      </w:tr>
+      <w:tr>
+        <w:tc>
+          <w:tcPr>
+            <w:tcW w:w="630" w:type="dxa"/>
+          </w:tcPr>
+          <w:p>
+            <w:pPr>
+              <w:rPr>
+                <w:lang w:val="vi-VN"/>
+              </w:rPr>
+            </w:pPr>
+          </w:p>
+        </w:tc>
+        <w:tc>
+          <w:tcPr>
+            <w:tcW w:w="11430" w:type="dxa"/>
+          </w:tcPr>
+          <w:p>
+            <w:pPr>
+              <w:jc w:val="right"/>
+            </w:pPr>
+          </w:p>
+        </w:tc>
+      </w:tr>
+      <w:tr>
+        <w:tc>
+          <w:tcPr>
+            <w:tcW w:w="630" w:type="dxa"/>
+          </w:tcPr>
+          <w:p>
+            <w:pPr>
+              <w:rPr>
+                <w:lang w:val="vi-VN"/>
+              </w:rPr>
+            </w:pPr>
+          </w:p>
+        </w:tc>
+        <w:tc>
+          <w:tcPr>
+            <w:tcW w:w="11430" w:type="dxa"/>
+          </w:tcPr>
+          <w:p>
+            <w:pPr>
+              <w:jc w:val="right"/>
+            </w:pPr>
+          </w:p>
+        </w:tc>
+      </w:tr>
+      <w:tr>
+        <w:tc>
+          <w:tcPr>
+            <w:tcW w:w="630" w:type="dxa"/>
+          </w:tcPr>
+          <w:p>
+            <w:pPr>
+              <w:rPr>
+                <w:lang w:val="vi-VN"/>
+              </w:rPr>
+            </w:pPr>
+          </w:p>
+        </w:tc>
+        <w:tc>
+          <w:tcPr>
+            <w:tcW w:w="11430" w:type="dxa"/>
+          </w:tcPr>
+          <w:p>
+            <w:pPr>
+              <w:jc w:val="right"/>
+            </w:pPr>
+          </w:p>
+        </w:tc>
+      </w:tr>
+      <w:tr>
+        <w:tc>
+          <w:tcPr>
+            <w:tcW w:w="630" w:type="dxa"/>
+          </w:tcPr>
+          <w:p>
+            <w:pPr>
+              <w:rPr>
+                <w:lang w:val="vi-VN"/>
+              </w:rPr>
+            </w:pPr>
+          </w:p>
+        </w:tc>
+        <w:tc>
+          <w:tcPr>
+            <w:tcW w:w="11430" w:type="dxa"/>
+          </w:tcPr>
+          <w:p>
+            <w:pPr>
+              <w:jc w:val="right"/>
+            </w:pPr>
+          </w:p>
+        </w:tc>
+      </w:tr>
+      <w:tr>
+        <w:tc>
+          <w:tcPr>
+            <w:tcW w:w="630" w:type="dxa"/>
+          </w:tcPr>
+          <w:p>
+            <w:pPr>
+              <w:rPr>
+                <w:lang w:val="vi-VN"/>
+              </w:rPr>
+            </w:pPr>
+          </w:p>
+        </w:tc>
+        <w:tc>
+          <w:tcPr>
+            <w:tcW w:w="11430" w:type="dxa"/>
+          </w:tcPr>
+          <w:p>
+            <w:pPr>
+              <w:jc w:val="right"/>
+            </w:pPr>
+          </w:p>
+        </w:tc>
+      </w:tr>
+      <w:tr>
+        <w:tc>
+          <w:tcPr>
+            <w:tcW w:w="630" w:type="dxa"/>
+          </w:tcPr>
+          <w:p>
+            <w:pPr>
+              <w:rPr>
+                <w:lang w:val="vi-VN"/>
+              </w:rPr>
+            </w:pPr>
+          </w:p>
+        </w:tc>
+        <w:tc>
+          <w:tcPr>
+            <w:tcW w:w="11430" w:type="dxa"/>
+          </w:tcPr>
+          <w:p>
+            <w:pPr>
+              <w:jc w:val="right"/>
+            </w:pPr>
+          </w:p>
+        </w:tc>
+      </w:tr>
+      <w:tr>
+        <w:tc>
+          <w:tcPr>
+            <w:tcW w:w="630" w:type="dxa"/>
+          </w:tcPr>
+          <w:p>
+            <w:pPr>
+              <w:rPr>
+                <w:lang w:val="vi-VN"/>
+              </w:rPr>
+            </w:pPr>
+          </w:p>
+        </w:tc>
+        <w:tc>
+          <w:tcPr>
+            <w:tcW w:w="11430" w:type="dxa"/>
+          </w:tcPr>
+          <w:p>
+            <w:pPr>
+              <w:jc w:val="right"/>
+            </w:pPr>
+          </w:p>
+        </w:tc>
+      </w:tr>
+      <w:tr>
+        <w:tc>
+          <w:tcPr>
+            <w:tcW w:w="630" w:type="dxa"/>
+          </w:tcPr>
+          <w:p>
+            <w:pPr>
+              <w:rPr>
+                <w:lang w:val="vi-VN"/>
+              </w:rPr>
+            </w:pPr>
+          </w:p>
+        </w:tc>
+        <w:tc>
+          <w:tcPr>
+            <w:tcW w:w="11430" w:type="dxa"/>
+          </w:tcPr>
+          <w:p>
+            <w:pPr>
+              <w:jc w:val="right"/>
+            </w:pPr>
+          </w:p>
+        </w:tc>
+      </w:tr>
+      <w:tr>
+        <w:tc>
+          <w:tcPr>
+            <w:tcW w:w="630" w:type="dxa"/>
+          </w:tcPr>
+          <w:p>
+            <w:pPr>
+              <w:rPr>
+                <w:lang w:val="vi-VN"/>
+              </w:rPr>
+            </w:pPr>
+          </w:p>
+        </w:tc>
+        <w:tc>
+          <w:tcPr>
+            <w:tcW w:w="11430" w:type="dxa"/>
+          </w:tcPr>
+          <w:p>
+            <w:pPr>
+              <w:jc w:val="right"/>
+            </w:pPr>
+          </w:p>
+        </w:tc>
+      </w:tr>
+      <w:tr>
+        <w:tc>
+          <w:tcPr>
+            <w:tcW w:w="630" w:type="dxa"/>
+          </w:tcPr>
+          <w:p>
+            <w:pPr>
+              <w:rPr>
+                <w:lang w:val="vi-VN"/>
+              </w:rPr>
+            </w:pPr>
+          </w:p>
+        </w:tc>
+        <w:tc>
+          <w:tcPr>
+            <w:tcW w:w="11430" w:type="dxa"/>
+          </w:tcPr>
+          <w:p>
+            <w:pPr>
+              <w:jc w:val="right"/>
+            </w:pPr>
+          </w:p>
+        </w:tc>
+      </w:tr>
+      <w:tr>
+        <w:tc>
+          <w:tcPr>
+            <w:tcW w:w="630" w:type="dxa"/>
+          </w:tcPr>
+          <w:p>
+            <w:pPr>
+              <w:rPr>
+                <w:lang w:val="vi-VN"/>
+              </w:rPr>
+            </w:pPr>
+          </w:p>
+        </w:tc>
+        <w:tc>
+          <w:tcPr>
+            <w:tcW w:w="11430" w:type="dxa"/>
+          </w:tcPr>
+          <w:p>
+            <w:pPr>
+              <w:jc w:val="right"/>
+            </w:pPr>
+          </w:p>
+        </w:tc>
+      </w:tr>
+      <w:tr>
+        <w:tc>
+          <w:tcPr>
+            <w:tcW w:w="630" w:type="dxa"/>
+          </w:tcPr>
+          <w:p>
+            <w:pPr>
+              <w:rPr>
+                <w:lang w:val="vi-VN"/>
+              </w:rPr>
+            </w:pPr>
+          </w:p>
+        </w:tc>
+        <w:tc>
+          <w:tcPr>
+            <w:tcW w:w="11430" w:type="dxa"/>
+          </w:tcPr>
+          <w:p>
+            <w:pPr>
+              <w:jc w:val="right"/>
+            </w:pPr>
+          </w:p>
+        </w:tc>
+      </w:tr>
+      <w:tr>
+        <w:tc>
+          <w:tcPr>
+            <w:tcW w:w="630" w:type="dxa"/>
+          </w:tcPr>
+          <w:p>
+            <w:pPr>
+              <w:rPr>
+                <w:lang w:val="vi-VN"/>
+              </w:rPr>
+            </w:pPr>
+          </w:p>
+        </w:tc>
+        <w:tc>
+          <w:tcPr>
+            <w:tcW w:w="11430" w:type="dxa"/>
+          </w:tcPr>
+          <w:p>
+            <w:pPr>
+              <w:jc w:val="right"/>
+            </w:pPr>
+          </w:p>
+        </w:tc>
+      </w:tr>
+      <w:tr>
+        <w:tc>
+          <w:tcPr>
+            <w:tcW w:w="630" w:type="dxa"/>
+          </w:tcPr>
+          <w:p>
+            <w:pPr>
+              <w:rPr>
+                <w:lang w:val="vi-VN"/>
+              </w:rPr>
+            </w:pPr>
+          </w:p>
         </w:tc>
         <w:tc>
           <w:tcPr>
@@ -13080,7 +16156,53 @@
         </w:tc>
       </w:tr>
     </w:tbl>
-    <w:p/>
+    <w:p>
+      <w:pPr>
+        <w:rPr>
+          <w:lang w:val="vi-VN"/>
+        </w:rPr>
+      </w:pPr>
+      <w:r>
+        <w:rPr>
+          <w:noProof/>
+        </w:rPr>
+        <w:drawing>
+          <wp:inline distT="0" distB="0" distL="0" distR="0" wp14:anchorId="10825131" wp14:editId="2217CEB9">
+            <wp:extent cx="5943600" cy="1901825"/>
+            <wp:effectExtent l="0" t="0" r="0" b="3175"/>
+            <wp:docPr id="1009189018" name="Picture 1"/>
+            <wp:cNvGraphicFramePr>
+              <a:graphicFrameLocks xmlns:a="http://schemas.openxmlformats.org/drawingml/2006/main" noChangeAspect="1"/>
+            </wp:cNvGraphicFramePr>
+            <a:graphic xmlns:a="http://schemas.openxmlformats.org/drawingml/2006/main">
+              <a:graphicData uri="http://schemas.openxmlformats.org/drawingml/2006/picture">
+                <pic:pic xmlns:pic="http://schemas.openxmlformats.org/drawingml/2006/picture">
+                  <pic:nvPicPr>
+                    <pic:cNvPr id="1009189018" name=""/>
+                    <pic:cNvPicPr/>
+                  </pic:nvPicPr>
+                  <pic:blipFill>
+                    <a:blip r:embed="rId47"/>
+                    <a:stretch>
+                      <a:fillRect/>
+                    </a:stretch>
+                  </pic:blipFill>
+                  <pic:spPr>
+                    <a:xfrm>
+                      <a:off x="0" y="0"/>
+                      <a:ext cx="5943600" cy="1901825"/>
+                    </a:xfrm>
+                    <a:prstGeom prst="rect">
+                      <a:avLst/>
+                    </a:prstGeom>
+                  </pic:spPr>
+                </pic:pic>
+              </a:graphicData>
+            </a:graphic>
+          </wp:inline>
+        </w:drawing>
+      </w:r>
+    </w:p>
     <w:sectPr>
       <w:pgSz w:w="12240" w:h="15840"/>
       <w:pgMar w:top="1440" w:right="1440" w:bottom="1440" w:left="1440" w:header="720" w:footer="720" w:gutter="0"/>
@@ -13094,6 +16216,119 @@
 <file path=word/numbering.xml><?xml version="1.0" encoding="utf-8"?>
 <w:numbering xmlns:wpc="http://schemas.microsoft.com/office/word/2010/wordprocessingCanvas" xmlns:cx="http://schemas.microsoft.com/office/drawing/2014/chartex" xmlns:cx1="http://schemas.microsoft.com/office/drawing/2015/9/8/chartex" xmlns:cx2="http://schemas.microsoft.com/office/drawing/2015/10/21/chartex" xmlns:cx3="http://schemas.microsoft.com/office/drawing/2016/5/9/chartex" xmlns:cx4="http://schemas.microsoft.com/office/drawing/2016/5/10/chartex" xmlns:cx5="http://schemas.microsoft.com/office/drawing/2016/5/11/chartex" xmlns:cx6="http://schemas.microsoft.com/office/drawing/2016/5/12/chartex" xmlns:cx7="http://schemas.microsoft.com/office/drawing/2016/5/13/chartex" xmlns:cx8="http://schemas.microsoft.com/office/drawing/2016/5/14/chartex" xmlns:mc="http://schemas.openxmlformats.org/markup-compatibility/2006" xmlns:aink="http://schemas.microsoft.com/office/drawing/2016/ink" xmlns:am3d="http://schemas.microsoft.com/office/drawing/2017/model3d" xmlns:o="urn:schemas-microsoft-com:office:office" xmlns:oel="http://schemas.microsoft.com/office/2019/extlst" xmlns:r="http://schemas.openxmlformats.org/officeDocument/2006/relationships" xmlns:m="http://schemas.openxmlformats.org/officeDocument/2006/math" xmlns:v="urn:schemas-microsoft-com:vml" xmlns:wp14="http://schemas.microsoft.com/office/word/2010/wordprocessingDrawing" xmlns:wp="http://schemas.openxmlformats.org/drawingml/2006/wordprocessingDrawing" xmlns:w10="urn:schemas-microsoft-com:office:word" xmlns:w="http://schemas.openxmlformats.org/wordprocessingml/2006/main" xmlns:w14="http://schemas.microsoft.com/office/word/2010/wordml" xmlns:w15="http://schemas.microsoft.com/office/word/2012/wordml" xmlns:w16cex="http://schemas.microsoft.com/office/word/2018/wordml/cex" xmlns:w16cid="http://schemas.microsoft.com/office/word/2016/wordml/cid" xmlns:w16="http://schemas.microsoft.com/office/word/2018/wordml" xmlns:w16du="http://schemas.microsoft.com/office/word/2023/wordml/word16du" xmlns:w16sdtdh="http://schemas.microsoft.com/office/word/2020/wordml/sdtdatahash" xmlns:w16se="http://schemas.microsoft.com/office/word/2015/wordml/symex" xmlns:wpg="http://schemas.microsoft.com/office/word/2010/wordprocessingGroup" xmlns:wpi="http://schemas.microsoft.com/office/word/2010/wordprocessingInk" xmlns:wne="http://schemas.microsoft.com/office/word/2006/wordml" xmlns:wps="http://schemas.microsoft.com/office/word/2010/wordprocessingShape" mc:Ignorable="w14 w15 w16se w16cid w16 w16cex w16sdtdh w16du wp14">
   <w:abstractNum w:abstractNumId="0" w15:restartNumberingAfterBreak="0">
+    <w:nsid w:val="004329AA"/>
+    <w:multiLevelType w:val="hybridMultilevel"/>
+    <w:tmpl w:val="22AECEAC"/>
+    <w:lvl w:ilvl="0" w:tplc="04090001">
+      <w:start w:val="1"/>
+      <w:numFmt w:val="bullet"/>
+      <w:lvlText w:val=""/>
+      <w:lvlJc w:val="left"/>
+      <w:pPr>
+        <w:ind w:left="1440" w:hanging="360"/>
+      </w:pPr>
+      <w:rPr>
+        <w:rFonts w:ascii="Symbol" w:hAnsi="Symbol" w:hint="default"/>
+      </w:rPr>
+    </w:lvl>
+    <w:lvl w:ilvl="1" w:tplc="04090003" w:tentative="1">
+      <w:start w:val="1"/>
+      <w:numFmt w:val="bullet"/>
+      <w:lvlText w:val="o"/>
+      <w:lvlJc w:val="left"/>
+      <w:pPr>
+        <w:ind w:left="2160" w:hanging="360"/>
+      </w:pPr>
+      <w:rPr>
+        <w:rFonts w:ascii="Courier New" w:hAnsi="Courier New" w:cs="Courier New" w:hint="default"/>
+      </w:rPr>
+    </w:lvl>
+    <w:lvl w:ilvl="2" w:tplc="04090005" w:tentative="1">
+      <w:start w:val="1"/>
+      <w:numFmt w:val="bullet"/>
+      <w:lvlText w:val=""/>
+      <w:lvlJc w:val="left"/>
+      <w:pPr>
+        <w:ind w:left="2880" w:hanging="360"/>
+      </w:pPr>
+      <w:rPr>
+        <w:rFonts w:ascii="Wingdings" w:hAnsi="Wingdings" w:hint="default"/>
+      </w:rPr>
+    </w:lvl>
+    <w:lvl w:ilvl="3" w:tplc="04090001" w:tentative="1">
+      <w:start w:val="1"/>
+      <w:numFmt w:val="bullet"/>
+      <w:lvlText w:val=""/>
+      <w:lvlJc w:val="left"/>
+      <w:pPr>
+        <w:ind w:left="3600" w:hanging="360"/>
+      </w:pPr>
+      <w:rPr>
+        <w:rFonts w:ascii="Symbol" w:hAnsi="Symbol" w:hint="default"/>
+      </w:rPr>
+    </w:lvl>
+    <w:lvl w:ilvl="4" w:tplc="04090003" w:tentative="1">
+      <w:start w:val="1"/>
+      <w:numFmt w:val="bullet"/>
+      <w:lvlText w:val="o"/>
+      <w:lvlJc w:val="left"/>
+      <w:pPr>
+        <w:ind w:left="4320" w:hanging="360"/>
+      </w:pPr>
+      <w:rPr>
+        <w:rFonts w:ascii="Courier New" w:hAnsi="Courier New" w:cs="Courier New" w:hint="default"/>
+      </w:rPr>
+    </w:lvl>
+    <w:lvl w:ilvl="5" w:tplc="04090005" w:tentative="1">
+      <w:start w:val="1"/>
+      <w:numFmt w:val="bullet"/>
+      <w:lvlText w:val=""/>
+      <w:lvlJc w:val="left"/>
+      <w:pPr>
+        <w:ind w:left="5040" w:hanging="360"/>
+      </w:pPr>
+      <w:rPr>
+        <w:rFonts w:ascii="Wingdings" w:hAnsi="Wingdings" w:hint="default"/>
+      </w:rPr>
+    </w:lvl>
+    <w:lvl w:ilvl="6" w:tplc="04090001" w:tentative="1">
+      <w:start w:val="1"/>
+      <w:numFmt w:val="bullet"/>
+      <w:lvlText w:val=""/>
+      <w:lvlJc w:val="left"/>
+      <w:pPr>
+        <w:ind w:left="5760" w:hanging="360"/>
+      </w:pPr>
+      <w:rPr>
+        <w:rFonts w:ascii="Symbol" w:hAnsi="Symbol" w:hint="default"/>
+      </w:rPr>
+    </w:lvl>
+    <w:lvl w:ilvl="7" w:tplc="04090003" w:tentative="1">
+      <w:start w:val="1"/>
+      <w:numFmt w:val="bullet"/>
+      <w:lvlText w:val="o"/>
+      <w:lvlJc w:val="left"/>
+      <w:pPr>
+        <w:ind w:left="6480" w:hanging="360"/>
+      </w:pPr>
+      <w:rPr>
+        <w:rFonts w:ascii="Courier New" w:hAnsi="Courier New" w:cs="Courier New" w:hint="default"/>
+      </w:rPr>
+    </w:lvl>
+    <w:lvl w:ilvl="8" w:tplc="04090005" w:tentative="1">
+      <w:start w:val="1"/>
+      <w:numFmt w:val="bullet"/>
+      <w:lvlText w:val=""/>
+      <w:lvlJc w:val="left"/>
+      <w:pPr>
+        <w:ind w:left="7200" w:hanging="360"/>
+      </w:pPr>
+      <w:rPr>
+        <w:rFonts w:ascii="Wingdings" w:hAnsi="Wingdings" w:hint="default"/>
+      </w:rPr>
+    </w:lvl>
+  </w:abstractNum>
+  <w:abstractNum w:abstractNumId="1" w15:restartNumberingAfterBreak="0">
     <w:nsid w:val="189F4448"/>
     <w:multiLevelType w:val="hybridMultilevel"/>
     <w:tmpl w:val="69AA2832"/>
@@ -13206,7 +16441,7 @@
       </w:rPr>
     </w:lvl>
   </w:abstractNum>
-  <w:abstractNum w:abstractNumId="1" w15:restartNumberingAfterBreak="0">
+  <w:abstractNum w:abstractNumId="2" w15:restartNumberingAfterBreak="0">
     <w:nsid w:val="254E6B50"/>
     <w:multiLevelType w:val="hybridMultilevel"/>
     <w:tmpl w:val="A3E0620A"/>
@@ -13318,7 +16553,7 @@
       </w:rPr>
     </w:lvl>
   </w:abstractNum>
-  <w:abstractNum w:abstractNumId="2" w15:restartNumberingAfterBreak="0">
+  <w:abstractNum w:abstractNumId="3" w15:restartNumberingAfterBreak="0">
     <w:nsid w:val="69DD1890"/>
     <w:multiLevelType w:val="hybridMultilevel"/>
     <w:tmpl w:val="DCD68260"/>
@@ -13430,7 +16665,7 @@
       </w:rPr>
     </w:lvl>
   </w:abstractNum>
-  <w:abstractNum w:abstractNumId="3" w15:restartNumberingAfterBreak="0">
+  <w:abstractNum w:abstractNumId="4" w15:restartNumberingAfterBreak="0">
     <w:nsid w:val="6F031CE3"/>
     <w:multiLevelType w:val="hybridMultilevel"/>
     <w:tmpl w:val="E6AE651A"/>
@@ -13544,16 +16779,19 @@
     </w:lvl>
   </w:abstractNum>
   <w:num w:numId="1" w16cid:durableId="1344548334">
+    <w:abstractNumId w:val="3"/>
+  </w:num>
+  <w:num w:numId="2" w16cid:durableId="230506428">
     <w:abstractNumId w:val="2"/>
   </w:num>
-  <w:num w:numId="2" w16cid:durableId="230506428">
+  <w:num w:numId="3" w16cid:durableId="1668166472">
     <w:abstractNumId w:val="1"/>
   </w:num>
-  <w:num w:numId="3" w16cid:durableId="1668166472">
+  <w:num w:numId="4" w16cid:durableId="311108963">
+    <w:abstractNumId w:val="4"/>
+  </w:num>
+  <w:num w:numId="5" w16cid:durableId="1430080910">
     <w:abstractNumId w:val="0"/>
-  </w:num>
-  <w:num w:numId="4" w16cid:durableId="311108963">
-    <w:abstractNumId w:val="3"/>
   </w:num>
 </w:numbering>
 </file>
@@ -13962,6 +17200,7 @@
   <w:style w:type="character" w:default="1" w:styleId="DefaultParagraphFont">
     <w:name w:val="Default Paragraph Font"/>
     <w:uiPriority w:val="1"/>
+    <w:semiHidden/>
     <w:unhideWhenUsed/>
   </w:style>
   <w:style w:type="table" w:default="1" w:styleId="TableNormal">

</xml_diff>